<commit_message>
major paper open report finished
</commit_message>
<xml_diff>
--- a/firstPaper/附件二：本科生毕业论文（设计）开题报告.docx
+++ b/firstPaper/附件二：本科生毕业论文（设计）开题报告.docx
@@ -1,6 +1,6 @@
 
 <file path=word/document.xml><?xml version="1.0" encoding="utf-8"?>
-<w:document xmlns:wpc="http://schemas.microsoft.com/office/word/2010/wordprocessingCanvas" xmlns:mc="http://schemas.openxmlformats.org/markup-compatibility/2006" xmlns:o="urn:schemas-microsoft-com:office:office" xmlns:r="http://schemas.openxmlformats.org/officeDocument/2006/relationships" xmlns:m="http://schemas.openxmlformats.org/officeDocument/2006/math" xmlns:v="urn:schemas-microsoft-com:vml" xmlns:wp14="http://schemas.microsoft.com/office/word/2010/wordprocessingDrawing" xmlns:wp="http://schemas.openxmlformats.org/drawingml/2006/wordprocessingDrawing" xmlns:w10="urn:schemas-microsoft-com:office:word" xmlns:w="http://schemas.openxmlformats.org/wordprocessingml/2006/main" xmlns:w14="http://schemas.microsoft.com/office/word/2010/wordml" xmlns:w15="http://schemas.microsoft.com/office/word/2012/wordml" xmlns:wpg="http://schemas.microsoft.com/office/word/2010/wordprocessingGroup" xmlns:wpi="http://schemas.microsoft.com/office/word/2010/wordprocessingInk" xmlns:wne="http://schemas.microsoft.com/office/word/2006/wordml" xmlns:wps="http://schemas.microsoft.com/office/word/2010/wordprocessingShape" mc:Ignorable="w14 w15 wp14">
+<w:document xmlns:wpc="http://schemas.microsoft.com/office/word/2010/wordprocessingCanvas" xmlns:cx="http://schemas.microsoft.com/office/drawing/2014/chartex" xmlns:mc="http://schemas.openxmlformats.org/markup-compatibility/2006" xmlns:o="urn:schemas-microsoft-com:office:office" xmlns:r="http://schemas.openxmlformats.org/officeDocument/2006/relationships" xmlns:m="http://schemas.openxmlformats.org/officeDocument/2006/math" xmlns:v="urn:schemas-microsoft-com:vml" xmlns:wp14="http://schemas.microsoft.com/office/word/2010/wordprocessingDrawing" xmlns:wp="http://schemas.openxmlformats.org/drawingml/2006/wordprocessingDrawing" xmlns:w10="urn:schemas-microsoft-com:office:word" xmlns:w="http://schemas.openxmlformats.org/wordprocessingml/2006/main" xmlns:w14="http://schemas.microsoft.com/office/word/2010/wordml" xmlns:w15="http://schemas.microsoft.com/office/word/2012/wordml" xmlns:w16se="http://schemas.microsoft.com/office/word/2015/wordml/symex" xmlns:wpg="http://schemas.microsoft.com/office/word/2010/wordprocessingGroup" xmlns:wpi="http://schemas.microsoft.com/office/word/2010/wordprocessingInk" xmlns:wne="http://schemas.microsoft.com/office/word/2006/wordml" xmlns:wps="http://schemas.microsoft.com/office/word/2010/wordprocessingShape" mc:Ignorable="w14 w15 w16se wp14">
   <w:body>
     <w:p>
       <w:pPr>
@@ -18,43 +18,7 @@
           <w:sz w:val="36"/>
           <w:szCs w:val="36"/>
         </w:rPr>
-        <w:t>华东师范大学本科生毕业论文</w:t>
-      </w:r>
-      <w:r>
-        <w:rPr>
-          <w:rFonts w:hint="eastAsia"/>
-          <w:b/>
-          <w:sz w:val="36"/>
-          <w:szCs w:val="36"/>
-        </w:rPr>
-        <w:t>（</w:t>
-      </w:r>
-      <w:r>
-        <w:rPr>
-          <w:rFonts w:hint="eastAsia"/>
-          <w:b/>
-          <w:sz w:val="36"/>
-          <w:szCs w:val="36"/>
-        </w:rPr>
-        <w:t>设计</w:t>
-      </w:r>
-      <w:r>
-        <w:rPr>
-          <w:rFonts w:hint="eastAsia"/>
-          <w:b/>
-          <w:sz w:val="36"/>
-          <w:szCs w:val="36"/>
-        </w:rPr>
-        <w:t>）</w:t>
-      </w:r>
-      <w:r>
-        <w:rPr>
-          <w:rFonts w:hint="eastAsia"/>
-          <w:b/>
-          <w:sz w:val="36"/>
-          <w:szCs w:val="36"/>
-        </w:rPr>
-        <w:t>开题报告</w:t>
+        <w:t>华东师范大学本科生毕业论文（设计）开题报告</w:t>
       </w:r>
     </w:p>
     <w:tbl>
@@ -133,6 +97,14 @@
                 <w:sz w:val="24"/>
               </w:rPr>
             </w:pPr>
+            <w:r>
+              <w:rPr>
+                <w:rFonts w:hint="eastAsia"/>
+                <w:b/>
+                <w:sz w:val="24"/>
+              </w:rPr>
+              <w:t>区块链支持的金融交易系统</w:t>
+            </w:r>
           </w:p>
         </w:tc>
         <w:tc>
@@ -145,7 +117,6 @@
             <w:pPr>
               <w:jc w:val="center"/>
               <w:rPr>
-                <w:rFonts w:hint="eastAsia"/>
                 <w:bCs/>
                 <w:sz w:val="24"/>
               </w:rPr>
@@ -300,6 +271,14 @@
                 <w:sz w:val="24"/>
               </w:rPr>
             </w:pPr>
+            <w:r>
+              <w:rPr>
+                <w:rFonts w:hint="eastAsia"/>
+                <w:bCs/>
+                <w:sz w:val="24"/>
+              </w:rPr>
+              <w:t>雍涛</w:t>
+            </w:r>
           </w:p>
         </w:tc>
         <w:tc>
@@ -340,6 +319,14 @@
                 <w:sz w:val="24"/>
               </w:rPr>
             </w:pPr>
+            <w:r>
+              <w:rPr>
+                <w:rFonts w:hint="eastAsia"/>
+                <w:bCs/>
+                <w:sz w:val="24"/>
+              </w:rPr>
+              <w:t>10152510145</w:t>
+            </w:r>
           </w:p>
         </w:tc>
       </w:tr>
@@ -393,110 +380,405 @@
           <w:p>
             <w:pPr>
               <w:rPr>
-                <w:bCs/>
-                <w:sz w:val="24"/>
-              </w:rPr>
-            </w:pPr>
-          </w:p>
-          <w:p>
-            <w:pPr>
-              <w:rPr>
-                <w:bCs/>
-                <w:sz w:val="24"/>
-              </w:rPr>
-            </w:pPr>
-          </w:p>
-          <w:p>
-            <w:pPr>
-              <w:rPr>
-                <w:bCs/>
-                <w:sz w:val="24"/>
-              </w:rPr>
-            </w:pPr>
-          </w:p>
-          <w:p>
-            <w:pPr>
-              <w:rPr>
-                <w:bCs/>
-                <w:sz w:val="24"/>
-              </w:rPr>
-            </w:pPr>
-          </w:p>
-          <w:p>
-            <w:pPr>
-              <w:rPr>
-                <w:bCs/>
-                <w:sz w:val="24"/>
-              </w:rPr>
-            </w:pPr>
-          </w:p>
-          <w:p>
-            <w:pPr>
-              <w:rPr>
-                <w:bCs/>
-                <w:sz w:val="24"/>
-              </w:rPr>
-            </w:pPr>
-          </w:p>
-          <w:p>
-            <w:pPr>
-              <w:rPr>
-                <w:bCs/>
-                <w:sz w:val="24"/>
-              </w:rPr>
-            </w:pPr>
-          </w:p>
-          <w:p>
-            <w:pPr>
-              <w:rPr>
-                <w:bCs/>
-                <w:sz w:val="24"/>
-              </w:rPr>
-            </w:pPr>
-          </w:p>
-          <w:p>
-            <w:pPr>
-              <w:rPr>
-                <w:bCs/>
-                <w:sz w:val="24"/>
-              </w:rPr>
-            </w:pPr>
-          </w:p>
-          <w:p>
-            <w:pPr>
-              <w:rPr>
-                <w:bCs/>
-                <w:sz w:val="24"/>
-              </w:rPr>
-            </w:pPr>
-          </w:p>
-          <w:p>
-            <w:pPr>
-              <w:rPr>
-                <w:bCs/>
-                <w:sz w:val="24"/>
-              </w:rPr>
-            </w:pPr>
-          </w:p>
-          <w:p>
-            <w:pPr>
-              <w:rPr>
-                <w:bCs/>
-                <w:sz w:val="24"/>
-              </w:rPr>
-            </w:pPr>
-          </w:p>
-          <w:p>
-            <w:pPr>
-              <w:rPr>
-                <w:bCs/>
-                <w:sz w:val="24"/>
-              </w:rPr>
-            </w:pPr>
-          </w:p>
-          <w:p>
-            <w:pPr>
-              <w:rPr>
+                <w:sz w:val="24"/>
+              </w:rPr>
+            </w:pPr>
+          </w:p>
+          <w:p>
+            <w:pPr>
+              <w:rPr>
+                <w:rFonts w:hint="eastAsia"/>
+                <w:sz w:val="24"/>
+              </w:rPr>
+            </w:pPr>
+          </w:p>
+          <w:p>
+            <w:pPr>
+              <w:spacing w:line="360" w:lineRule="auto"/>
+              <w:ind w:firstLineChars="200" w:firstLine="480"/>
+              <w:rPr>
+                <w:sz w:val="24"/>
+              </w:rPr>
+            </w:pPr>
+            <w:r>
+              <w:rPr>
+                <w:bCs/>
+                <w:sz w:val="24"/>
+              </w:rPr>
+              <w:t>金融机构早期大多通过电话，手工记录等古老陈旧的方式来完成交易，这样的交易方式存在安全性差，成本高，错误率高，效率低以及时效性差等缺点，致使金融交易发展缓慢已经成为业界普遍关注的问题。随着世界金融资本市场飞速发展，标准化，信息化，智能化的交易模式日渐受到交易所，券商以及各大投资机构的关注。</w:t>
+            </w:r>
+            <w:r>
+              <w:rPr>
+                <w:rFonts w:hint="eastAsia"/>
+                <w:sz w:val="24"/>
+              </w:rPr>
+              <w:t>目前我国的互联网</w:t>
+            </w:r>
+            <w:r>
+              <w:rPr>
+                <w:rFonts w:hint="eastAsia"/>
+                <w:sz w:val="24"/>
+              </w:rPr>
+              <w:t>金融</w:t>
+            </w:r>
+            <w:r>
+              <w:rPr>
+                <w:rFonts w:hint="eastAsia"/>
+                <w:sz w:val="24"/>
+              </w:rPr>
+              <w:t>规模不断扩大，形成多元化的</w:t>
+            </w:r>
+            <w:r>
+              <w:rPr>
+                <w:rFonts w:hint="eastAsia"/>
+                <w:sz w:val="24"/>
+              </w:rPr>
+              <w:t>商业模式</w:t>
+            </w:r>
+            <w:r>
+              <w:rPr>
+                <w:rFonts w:hint="eastAsia"/>
+                <w:sz w:val="24"/>
+              </w:rPr>
+              <w:t>，并且</w:t>
+            </w:r>
+            <w:r>
+              <w:rPr>
+                <w:rFonts w:hint="eastAsia"/>
+                <w:sz w:val="24"/>
+              </w:rPr>
+              <w:t>已经进入了</w:t>
+            </w:r>
+            <w:r>
+              <w:rPr>
+                <w:rFonts w:hint="eastAsia"/>
+                <w:sz w:val="24"/>
+              </w:rPr>
+              <w:t>高度</w:t>
+            </w:r>
+            <w:r>
+              <w:rPr>
+                <w:rFonts w:hint="eastAsia"/>
+                <w:sz w:val="24"/>
+              </w:rPr>
+              <w:t>科技</w:t>
+            </w:r>
+            <w:r>
+              <w:rPr>
+                <w:rFonts w:hint="eastAsia"/>
+                <w:sz w:val="24"/>
+              </w:rPr>
+              <w:t>化的发展阶段</w:t>
+            </w:r>
+            <w:r>
+              <w:rPr>
+                <w:rFonts w:hint="eastAsia"/>
+                <w:sz w:val="24"/>
+              </w:rPr>
+              <w:t>，</w:t>
+            </w:r>
+            <w:r>
+              <w:rPr>
+                <w:rFonts w:hint="eastAsia"/>
+                <w:sz w:val="24"/>
+              </w:rPr>
+              <w:t>而目前，最为火热的科技之一就有区块链技术。</w:t>
+            </w:r>
+          </w:p>
+          <w:p>
+            <w:pPr>
+              <w:spacing w:line="360" w:lineRule="auto"/>
+              <w:ind w:firstLineChars="200" w:firstLine="480"/>
+              <w:rPr>
+                <w:bCs/>
+                <w:sz w:val="24"/>
+              </w:rPr>
+            </w:pPr>
+            <w:r>
+              <w:rPr>
+                <w:bCs/>
+                <w:sz w:val="24"/>
+              </w:rPr>
+              <w:t> </w:t>
+            </w:r>
+            <w:r>
+              <w:rPr>
+                <w:rFonts w:hint="eastAsia"/>
+                <w:bCs/>
+                <w:sz w:val="24"/>
+              </w:rPr>
+              <w:t>区块链几乎可以应用到任何领域，在金融、物流、公共服务等领域都有大量案例。中国央行早在</w:t>
+            </w:r>
+            <w:r>
+              <w:rPr>
+                <w:rFonts w:hint="eastAsia"/>
+                <w:bCs/>
+                <w:sz w:val="24"/>
+              </w:rPr>
+              <w:t>2016</w:t>
+            </w:r>
+            <w:r>
+              <w:rPr>
+                <w:rFonts w:hint="eastAsia"/>
+                <w:bCs/>
+                <w:sz w:val="24"/>
+              </w:rPr>
+              <w:t>年就表态支持区块链。</w:t>
+            </w:r>
+            <w:r>
+              <w:rPr>
+                <w:rFonts w:hint="eastAsia"/>
+                <w:bCs/>
+                <w:sz w:val="24"/>
+              </w:rPr>
+              <w:t>2016</w:t>
+            </w:r>
+            <w:r>
+              <w:rPr>
+                <w:rFonts w:hint="eastAsia"/>
+                <w:bCs/>
+                <w:sz w:val="24"/>
+              </w:rPr>
+              <w:t>年</w:t>
+            </w:r>
+            <w:r>
+              <w:rPr>
+                <w:rFonts w:hint="eastAsia"/>
+                <w:bCs/>
+                <w:sz w:val="24"/>
+              </w:rPr>
+              <w:t>11</w:t>
+            </w:r>
+            <w:r>
+              <w:rPr>
+                <w:rFonts w:hint="eastAsia"/>
+                <w:bCs/>
+                <w:sz w:val="24"/>
+              </w:rPr>
+              <w:t>月，中国政府正式把区块链列入十三五规划纲要中。</w:t>
+            </w:r>
+            <w:r>
+              <w:rPr>
+                <w:bCs/>
+                <w:sz w:val="24"/>
+              </w:rPr>
+              <w:t xml:space="preserve"> </w:t>
+            </w:r>
+            <w:r>
+              <w:rPr>
+                <w:bCs/>
+                <w:sz w:val="24"/>
+              </w:rPr>
+              <w:t>区块链作为金融科技领域的一种颠覆式创新技术</w:t>
+            </w:r>
+            <w:r>
+              <w:rPr>
+                <w:bCs/>
+                <w:sz w:val="24"/>
+              </w:rPr>
+              <w:t xml:space="preserve">, </w:t>
+            </w:r>
+            <w:r>
+              <w:rPr>
+                <w:bCs/>
+                <w:sz w:val="24"/>
+              </w:rPr>
+              <w:t>在很大程度上可以定义我们现在所处的商业世界的未来。它将冲击传统金融体系、引发金融市场变革、促进金融科技融合、加速产业融资结合、改变金融混业格局</w:t>
+            </w:r>
+            <w:r>
+              <w:rPr>
+                <w:rFonts w:hint="eastAsia"/>
+                <w:bCs/>
+                <w:sz w:val="24"/>
+              </w:rPr>
+              <w:t>。</w:t>
+            </w:r>
+          </w:p>
+          <w:p>
+            <w:pPr>
+              <w:spacing w:line="360" w:lineRule="auto"/>
+              <w:ind w:firstLineChars="200" w:firstLine="480"/>
+              <w:rPr>
+                <w:bCs/>
+                <w:sz w:val="24"/>
+              </w:rPr>
+            </w:pPr>
+            <w:r>
+              <w:rPr>
+                <w:rFonts w:hint="eastAsia"/>
+                <w:bCs/>
+                <w:sz w:val="24"/>
+              </w:rPr>
+              <w:t>现阶段主要的区块链应用探索和实践，有很多</w:t>
+            </w:r>
+            <w:r>
+              <w:rPr>
+                <w:rFonts w:hint="eastAsia"/>
+                <w:bCs/>
+                <w:sz w:val="24"/>
+              </w:rPr>
+              <w:t>都是围绕金融领域展开的。在金融领域中，区块链技术在数字货币、支付清算、智能合约、金融交易、物联网金融等多个方面存在广阔的应用前景。</w:t>
+            </w:r>
+            <w:r>
+              <w:rPr>
+                <w:bCs/>
+                <w:sz w:val="24"/>
+              </w:rPr>
+              <w:t>从数字货币的发行，到证券交易清算结算</w:t>
+            </w:r>
+            <w:r>
+              <w:rPr>
+                <w:bCs/>
+                <w:sz w:val="24"/>
+              </w:rPr>
+              <w:t xml:space="preserve"> </w:t>
+            </w:r>
+            <w:r>
+              <w:rPr>
+                <w:bCs/>
+                <w:sz w:val="24"/>
+              </w:rPr>
+              <w:t>，再到金融衍生品交易的智能合约</w:t>
+            </w:r>
+            <w:r>
+              <w:rPr>
+                <w:bCs/>
+                <w:sz w:val="24"/>
+              </w:rPr>
+              <w:t xml:space="preserve"> </w:t>
+            </w:r>
+            <w:r>
+              <w:rPr>
+                <w:bCs/>
+                <w:sz w:val="24"/>
+              </w:rPr>
+              <w:t>，区块链技术在金融应用领域似乎无所不能。</w:t>
+            </w:r>
+            <w:r>
+              <w:rPr>
+                <w:rFonts w:hint="eastAsia"/>
+                <w:bCs/>
+                <w:sz w:val="24"/>
+              </w:rPr>
+              <w:t>因此研究分析</w:t>
+            </w:r>
+            <w:r>
+              <w:rPr>
+                <w:bCs/>
+                <w:sz w:val="24"/>
+              </w:rPr>
+              <w:t>区块链在银行、证券、保险等行业中的运用</w:t>
+            </w:r>
+            <w:r>
+              <w:rPr>
+                <w:bCs/>
+                <w:sz w:val="24"/>
+              </w:rPr>
+              <w:t xml:space="preserve">, </w:t>
+            </w:r>
+            <w:r>
+              <w:rPr>
+                <w:bCs/>
+                <w:sz w:val="24"/>
+              </w:rPr>
+              <w:t>包括其现状、挑战与愿景等</w:t>
+            </w:r>
+            <w:r>
+              <w:rPr>
+                <w:bCs/>
+                <w:sz w:val="24"/>
+              </w:rPr>
+              <w:t xml:space="preserve">, </w:t>
+            </w:r>
+            <w:r>
+              <w:rPr>
+                <w:rFonts w:hint="eastAsia"/>
+                <w:bCs/>
+                <w:sz w:val="24"/>
+              </w:rPr>
+              <w:t>具有重要的意义</w:t>
+            </w:r>
+            <w:r>
+              <w:rPr>
+                <w:bCs/>
+                <w:sz w:val="24"/>
+              </w:rPr>
+              <w:t>。</w:t>
+            </w:r>
+          </w:p>
+          <w:p>
+            <w:pPr>
+              <w:spacing w:line="360" w:lineRule="auto"/>
+              <w:ind w:firstLineChars="200" w:firstLine="480"/>
+              <w:rPr>
+                <w:bCs/>
+                <w:sz w:val="24"/>
+              </w:rPr>
+            </w:pPr>
+          </w:p>
+          <w:p>
+            <w:pPr>
+              <w:spacing w:line="360" w:lineRule="auto"/>
+              <w:ind w:firstLineChars="200" w:firstLine="480"/>
+              <w:rPr>
+                <w:bCs/>
+                <w:sz w:val="24"/>
+              </w:rPr>
+            </w:pPr>
+          </w:p>
+          <w:p>
+            <w:pPr>
+              <w:spacing w:line="360" w:lineRule="auto"/>
+              <w:ind w:firstLineChars="200" w:firstLine="480"/>
+              <w:rPr>
+                <w:bCs/>
+                <w:sz w:val="24"/>
+              </w:rPr>
+            </w:pPr>
+          </w:p>
+          <w:p>
+            <w:pPr>
+              <w:spacing w:line="360" w:lineRule="auto"/>
+              <w:ind w:firstLineChars="200" w:firstLine="480"/>
+              <w:rPr>
+                <w:bCs/>
+                <w:sz w:val="24"/>
+              </w:rPr>
+            </w:pPr>
+          </w:p>
+          <w:p>
+            <w:pPr>
+              <w:spacing w:line="360" w:lineRule="auto"/>
+              <w:ind w:firstLineChars="200" w:firstLine="480"/>
+              <w:rPr>
+                <w:bCs/>
+                <w:sz w:val="24"/>
+              </w:rPr>
+            </w:pPr>
+          </w:p>
+          <w:p>
+            <w:pPr>
+              <w:spacing w:line="360" w:lineRule="auto"/>
+              <w:rPr>
+                <w:bCs/>
+                <w:sz w:val="24"/>
+              </w:rPr>
+            </w:pPr>
+          </w:p>
+          <w:p>
+            <w:pPr>
+              <w:spacing w:line="360" w:lineRule="auto"/>
+              <w:rPr>
+                <w:bCs/>
+                <w:sz w:val="24"/>
+              </w:rPr>
+            </w:pPr>
+          </w:p>
+          <w:p>
+            <w:pPr>
+              <w:spacing w:line="360" w:lineRule="auto"/>
+              <w:rPr>
+                <w:rFonts w:hint="eastAsia"/>
                 <w:bCs/>
                 <w:sz w:val="24"/>
               </w:rPr>
@@ -533,6 +815,7 @@
                 <w:b/>
                 <w:sz w:val="24"/>
               </w:rPr>
+              <w:lastRenderedPageBreak/>
               <w:t>二、研究的主要内容和预期目标</w:t>
             </w:r>
           </w:p>
@@ -554,23 +837,316 @@
           </w:tcPr>
           <w:p>
             <w:pPr>
-              <w:rPr>
-                <w:b/>
-                <w:sz w:val="24"/>
-              </w:rPr>
-            </w:pPr>
-          </w:p>
-          <w:p>
-            <w:pPr>
-              <w:rPr>
-                <w:b/>
-                <w:sz w:val="24"/>
-              </w:rPr>
-            </w:pPr>
-          </w:p>
-          <w:p>
-            <w:pPr>
-              <w:rPr>
+              <w:spacing w:line="360" w:lineRule="auto"/>
+              <w:ind w:firstLineChars="200" w:firstLine="480"/>
+              <w:rPr>
+                <w:bCs/>
+                <w:sz w:val="24"/>
+              </w:rPr>
+            </w:pPr>
+          </w:p>
+          <w:p>
+            <w:pPr>
+              <w:spacing w:line="360" w:lineRule="auto"/>
+              <w:ind w:firstLineChars="200" w:firstLine="480"/>
+              <w:rPr>
+                <w:bCs/>
+                <w:sz w:val="24"/>
+              </w:rPr>
+            </w:pPr>
+          </w:p>
+          <w:p>
+            <w:pPr>
+              <w:spacing w:line="360" w:lineRule="auto"/>
+              <w:ind w:firstLineChars="200" w:firstLine="480"/>
+              <w:rPr>
+                <w:bCs/>
+                <w:sz w:val="24"/>
+              </w:rPr>
+            </w:pPr>
+            <w:r>
+              <w:rPr>
+                <w:bCs/>
+                <w:sz w:val="24"/>
+              </w:rPr>
+              <w:t>本文首先对区块链的技术原理进行了分析，从系统的角度重新梳理了区块链的技术体系，</w:t>
+            </w:r>
+            <w:r>
+              <w:rPr>
+                <w:rFonts w:hint="eastAsia"/>
+                <w:bCs/>
+                <w:sz w:val="24"/>
+              </w:rPr>
+              <w:t>然后构建出一个具有区块链技术支持的金融交易系统</w:t>
+            </w:r>
+            <w:r>
+              <w:rPr>
+                <w:bCs/>
+                <w:sz w:val="24"/>
+              </w:rPr>
+              <w:t>。</w:t>
+            </w:r>
+            <w:r>
+              <w:rPr>
+                <w:bCs/>
+                <w:sz w:val="24"/>
+              </w:rPr>
+              <w:t>在现有的互联网金融</w:t>
+            </w:r>
+            <w:r>
+              <w:rPr>
+                <w:rFonts w:hint="eastAsia"/>
+                <w:bCs/>
+                <w:sz w:val="24"/>
+              </w:rPr>
+              <w:t>交易系统</w:t>
+            </w:r>
+            <w:r>
+              <w:rPr>
+                <w:bCs/>
+                <w:sz w:val="24"/>
+              </w:rPr>
+              <w:t>基础上加入区块链技术，将资金借贷信息和质押物代持信息记录上区块链上，替代现有的服务器中心化记录方式，借助区块链技术的分布式记录和不可篡改性，提高资金供给方的资金安全和权益保障。</w:t>
+            </w:r>
+          </w:p>
+          <w:p>
+            <w:pPr>
+              <w:spacing w:line="360" w:lineRule="auto"/>
+              <w:ind w:firstLineChars="200" w:firstLine="480"/>
+              <w:rPr>
+                <w:bCs/>
+                <w:sz w:val="24"/>
+              </w:rPr>
+            </w:pPr>
+            <w:r>
+              <w:rPr>
+                <w:rFonts w:hint="eastAsia"/>
+                <w:bCs/>
+                <w:sz w:val="24"/>
+              </w:rPr>
+              <w:t>预期目标</w:t>
+            </w:r>
+            <w:r>
+              <w:rPr>
+                <w:rFonts w:hint="eastAsia"/>
+                <w:bCs/>
+                <w:sz w:val="24"/>
+              </w:rPr>
+              <w:t>:</w:t>
+            </w:r>
+          </w:p>
+          <w:p>
+            <w:pPr>
+              <w:spacing w:line="360" w:lineRule="auto"/>
+              <w:ind w:firstLineChars="200" w:firstLine="480"/>
+              <w:rPr>
+                <w:bCs/>
+                <w:sz w:val="24"/>
+              </w:rPr>
+            </w:pPr>
+            <w:r>
+              <w:rPr>
+                <w:rFonts w:hint="eastAsia"/>
+                <w:bCs/>
+                <w:sz w:val="24"/>
+              </w:rPr>
+              <w:t>完成一个</w:t>
+            </w:r>
+            <w:r>
+              <w:rPr>
+                <w:bCs/>
+                <w:sz w:val="24"/>
+              </w:rPr>
+              <w:t>区块链</w:t>
+            </w:r>
+            <w:r>
+              <w:rPr>
+                <w:rFonts w:hint="eastAsia"/>
+                <w:bCs/>
+                <w:sz w:val="24"/>
+              </w:rPr>
+              <w:t>支持的</w:t>
+            </w:r>
+            <w:r>
+              <w:rPr>
+                <w:bCs/>
+                <w:sz w:val="24"/>
+              </w:rPr>
+              <w:t>金融交易</w:t>
+            </w:r>
+            <w:r>
+              <w:rPr>
+                <w:rFonts w:hint="eastAsia"/>
+                <w:bCs/>
+                <w:sz w:val="24"/>
+              </w:rPr>
+              <w:t>系统</w:t>
+            </w:r>
+            <w:r>
+              <w:rPr>
+                <w:bCs/>
+                <w:sz w:val="24"/>
+              </w:rPr>
+              <w:t>，</w:t>
+            </w:r>
+            <w:r>
+              <w:rPr>
+                <w:rFonts w:hint="eastAsia"/>
+                <w:bCs/>
+                <w:sz w:val="24"/>
+              </w:rPr>
+              <w:t>应</w:t>
+            </w:r>
+            <w:r>
+              <w:rPr>
+                <w:bCs/>
+                <w:sz w:val="24"/>
+              </w:rPr>
+              <w:t>包括</w:t>
+            </w:r>
+            <w:r>
+              <w:rPr>
+                <w:rFonts w:hint="eastAsia"/>
+                <w:bCs/>
+                <w:sz w:val="24"/>
+              </w:rPr>
+              <w:t>登入</w:t>
+            </w:r>
+            <w:r>
+              <w:rPr>
+                <w:bCs/>
+                <w:sz w:val="24"/>
+              </w:rPr>
+              <w:t>系统、</w:t>
+            </w:r>
+            <w:r>
+              <w:rPr>
+                <w:rFonts w:hint="eastAsia"/>
+                <w:bCs/>
+                <w:sz w:val="24"/>
+              </w:rPr>
+              <w:t>信息采集</w:t>
+            </w:r>
+            <w:r>
+              <w:rPr>
+                <w:bCs/>
+                <w:sz w:val="24"/>
+              </w:rPr>
+              <w:t>系统、区块链、交易</w:t>
+            </w:r>
+            <w:r>
+              <w:rPr>
+                <w:rFonts w:hint="eastAsia"/>
+                <w:bCs/>
+                <w:sz w:val="24"/>
+              </w:rPr>
+              <w:t>相关</w:t>
+            </w:r>
+            <w:r>
+              <w:rPr>
+                <w:bCs/>
+                <w:sz w:val="24"/>
+              </w:rPr>
+              <w:t>信息处理系统、</w:t>
+            </w:r>
+            <w:r>
+              <w:rPr>
+                <w:rFonts w:hint="eastAsia"/>
+                <w:bCs/>
+                <w:sz w:val="24"/>
+              </w:rPr>
+              <w:t>信息反馈</w:t>
+            </w:r>
+            <w:r>
+              <w:rPr>
+                <w:bCs/>
+                <w:sz w:val="24"/>
+              </w:rPr>
+              <w:t>系统和</w:t>
+            </w:r>
+            <w:r>
+              <w:rPr>
+                <w:rFonts w:hint="eastAsia"/>
+                <w:bCs/>
+                <w:sz w:val="24"/>
+              </w:rPr>
+              <w:t>注销</w:t>
+            </w:r>
+            <w:r>
+              <w:rPr>
+                <w:bCs/>
+                <w:sz w:val="24"/>
+              </w:rPr>
+              <w:t>系统。</w:t>
+            </w:r>
+            <w:r>
+              <w:rPr>
+                <w:bCs/>
+                <w:sz w:val="24"/>
+              </w:rPr>
+              <w:t>通过区块链来判定交易，建立</w:t>
+            </w:r>
+            <w:r>
+              <w:rPr>
+                <w:bCs/>
+                <w:sz w:val="24"/>
+              </w:rPr>
+              <w:t>一种去中心化的、无需信任积累的信用建立范式，除了交易各方的私有信息被</w:t>
+            </w:r>
+            <w:r>
+              <w:rPr>
+                <w:bCs/>
+                <w:sz w:val="24"/>
+              </w:rPr>
+              <w:t>加密外，区块链的数据对所有人公开，便于交易双方更加交易各细节，</w:t>
+            </w:r>
+            <w:r>
+              <w:rPr>
+                <w:rFonts w:hint="eastAsia"/>
+                <w:bCs/>
+                <w:sz w:val="24"/>
+              </w:rPr>
+              <w:t>且不应该</w:t>
+            </w:r>
+            <w:r>
+              <w:rPr>
+                <w:bCs/>
+                <w:sz w:val="24"/>
+              </w:rPr>
+              <w:t>暴露个人加密信息，安全精确</w:t>
+            </w:r>
+            <w:r>
+              <w:rPr>
+                <w:rFonts w:hint="eastAsia"/>
+                <w:bCs/>
+                <w:sz w:val="24"/>
+              </w:rPr>
+              <w:t>,</w:t>
+            </w:r>
+            <w:r>
+              <w:rPr>
+                <w:bCs/>
+                <w:sz w:val="24"/>
+              </w:rPr>
+              <w:t>最后通过反馈系统反馈给交易双方，区块链上分为记账节点和信息节点，记账节点记录双方金融交易数值和信息，信息节点记录交易信息和交易双方的个人信息，信息分类明确。</w:t>
+            </w:r>
+          </w:p>
+          <w:p>
+            <w:pPr>
+              <w:spacing w:line="360" w:lineRule="auto"/>
+              <w:ind w:firstLineChars="200" w:firstLine="480"/>
+              <w:rPr>
+                <w:bCs/>
+                <w:sz w:val="24"/>
+              </w:rPr>
+            </w:pPr>
+          </w:p>
+          <w:p>
+            <w:pPr>
+              <w:spacing w:line="360" w:lineRule="auto"/>
+              <w:ind w:firstLineChars="200" w:firstLine="482"/>
+              <w:rPr>
+                <w:rFonts w:hint="eastAsia"/>
                 <w:b/>
                 <w:sz w:val="24"/>
               </w:rPr>
@@ -607,7 +1183,6 @@
                 <w:b/>
                 <w:sz w:val="24"/>
               </w:rPr>
-              <w:lastRenderedPageBreak/>
               <w:t>三、拟采用的</w:t>
             </w:r>
             <w:r>
@@ -655,7 +1230,205 @@
           </w:tcPr>
           <w:p>
             <w:pPr>
-              <w:rPr>
+              <w:spacing w:line="360" w:lineRule="auto"/>
+              <w:ind w:firstLineChars="200" w:firstLine="480"/>
+              <w:rPr>
+                <w:bCs/>
+                <w:sz w:val="24"/>
+              </w:rPr>
+            </w:pPr>
+          </w:p>
+          <w:p>
+            <w:pPr>
+              <w:spacing w:line="360" w:lineRule="auto"/>
+              <w:ind w:firstLineChars="200" w:firstLine="480"/>
+              <w:rPr>
+                <w:bCs/>
+                <w:sz w:val="24"/>
+              </w:rPr>
+            </w:pPr>
+          </w:p>
+          <w:p>
+            <w:pPr>
+              <w:spacing w:line="360" w:lineRule="auto"/>
+              <w:ind w:firstLineChars="200" w:firstLine="480"/>
+              <w:rPr>
+                <w:bCs/>
+                <w:sz w:val="24"/>
+              </w:rPr>
+            </w:pPr>
+          </w:p>
+          <w:p>
+            <w:pPr>
+              <w:spacing w:line="360" w:lineRule="auto"/>
+              <w:ind w:firstLineChars="200" w:firstLine="480"/>
+              <w:rPr>
+                <w:bCs/>
+                <w:sz w:val="24"/>
+              </w:rPr>
+            </w:pPr>
+            <w:r>
+              <w:rPr>
+                <w:rFonts w:hint="eastAsia"/>
+                <w:bCs/>
+                <w:sz w:val="24"/>
+              </w:rPr>
+              <w:t>首先使用查阅文献资料并总结的方法对相应的金融</w:t>
+            </w:r>
+            <w:r>
+              <w:rPr>
+                <w:rFonts w:hint="eastAsia"/>
+                <w:bCs/>
+                <w:sz w:val="24"/>
+              </w:rPr>
+              <w:t>交易和区块链技术</w:t>
+            </w:r>
+            <w:r>
+              <w:rPr>
+                <w:rFonts w:hint="eastAsia"/>
+                <w:bCs/>
+                <w:sz w:val="24"/>
+              </w:rPr>
+              <w:t>进行一个综述；</w:t>
+            </w:r>
+          </w:p>
+          <w:p>
+            <w:pPr>
+              <w:spacing w:line="360" w:lineRule="auto"/>
+              <w:ind w:firstLineChars="200" w:firstLine="480"/>
+              <w:rPr>
+                <w:bCs/>
+                <w:sz w:val="24"/>
+              </w:rPr>
+            </w:pPr>
+            <w:r>
+              <w:rPr>
+                <w:rFonts w:hint="eastAsia"/>
+                <w:bCs/>
+                <w:sz w:val="24"/>
+              </w:rPr>
+              <w:t>其次</w:t>
+            </w:r>
+            <w:r>
+              <w:rPr>
+                <w:rFonts w:hint="eastAsia"/>
+                <w:bCs/>
+                <w:sz w:val="24"/>
+              </w:rPr>
+              <w:t>使用</w:t>
+            </w:r>
+            <w:r>
+              <w:rPr>
+                <w:rFonts w:hint="eastAsia"/>
+                <w:bCs/>
+                <w:sz w:val="24"/>
+              </w:rPr>
+              <w:t>Java</w:t>
+            </w:r>
+            <w:r>
+              <w:rPr>
+                <w:rFonts w:hint="eastAsia"/>
+                <w:bCs/>
+                <w:sz w:val="24"/>
+              </w:rPr>
+              <w:t>建立一个模拟的区块链</w:t>
+            </w:r>
+            <w:r>
+              <w:rPr>
+                <w:rFonts w:hint="eastAsia"/>
+                <w:bCs/>
+                <w:sz w:val="24"/>
+              </w:rPr>
+              <w:t>支持的金融</w:t>
+            </w:r>
+            <w:r>
+              <w:rPr>
+                <w:rFonts w:hint="eastAsia"/>
+                <w:bCs/>
+                <w:sz w:val="24"/>
+              </w:rPr>
+              <w:t>交易系统，并进行模拟交易并获得需要的结果；</w:t>
+            </w:r>
+          </w:p>
+          <w:p>
+            <w:pPr>
+              <w:spacing w:line="360" w:lineRule="auto"/>
+              <w:ind w:firstLineChars="200" w:firstLine="480"/>
+              <w:rPr>
+                <w:rFonts w:hint="eastAsia"/>
+                <w:bCs/>
+                <w:sz w:val="24"/>
+              </w:rPr>
+            </w:pPr>
+            <w:r>
+              <w:rPr>
+                <w:rFonts w:hint="eastAsia"/>
+                <w:bCs/>
+                <w:sz w:val="24"/>
+              </w:rPr>
+              <w:t>对实验的数据进行分析和总结，验证系统的正确性和完备性。</w:t>
+            </w:r>
+          </w:p>
+          <w:p>
+            <w:pPr>
+              <w:spacing w:line="360" w:lineRule="auto"/>
+              <w:ind w:firstLineChars="200" w:firstLine="480"/>
+              <w:rPr>
+                <w:bCs/>
+                <w:sz w:val="24"/>
+              </w:rPr>
+            </w:pPr>
+            <w:r>
+              <w:rPr>
+                <w:rFonts w:hint="eastAsia"/>
+                <w:bCs/>
+                <w:sz w:val="24"/>
+              </w:rPr>
+              <w:t>再参考国外的相关文献进行比较和归纳总结，最终自己进行整理与思考，并</w:t>
+            </w:r>
+            <w:r>
+              <w:rPr>
+                <w:rFonts w:hint="eastAsia"/>
+                <w:bCs/>
+                <w:sz w:val="24"/>
+              </w:rPr>
+              <w:t>进行相关的改进和优化</w:t>
+            </w:r>
+            <w:r>
+              <w:rPr>
+                <w:rFonts w:hint="eastAsia"/>
+                <w:bCs/>
+                <w:sz w:val="24"/>
+              </w:rPr>
+              <w:t>。</w:t>
+            </w:r>
+          </w:p>
+          <w:p>
+            <w:pPr>
+              <w:spacing w:line="360" w:lineRule="auto"/>
+              <w:ind w:firstLineChars="200" w:firstLine="480"/>
+              <w:rPr>
+                <w:bCs/>
+                <w:sz w:val="24"/>
+              </w:rPr>
+            </w:pPr>
+          </w:p>
+          <w:p>
+            <w:pPr>
+              <w:spacing w:line="360" w:lineRule="auto"/>
+              <w:ind w:firstLineChars="200" w:firstLine="480"/>
+              <w:rPr>
+                <w:bCs/>
+                <w:sz w:val="24"/>
+              </w:rPr>
+            </w:pPr>
+          </w:p>
+          <w:p>
+            <w:pPr>
+              <w:spacing w:line="360" w:lineRule="auto"/>
+              <w:ind w:firstLineChars="200" w:firstLine="562"/>
+              <w:rPr>
+                <w:rFonts w:hint="eastAsia"/>
                 <w:b/>
                 <w:sz w:val="28"/>
                 <w:szCs w:val="28"/>
@@ -693,6 +1466,7 @@
                 <w:b/>
                 <w:sz w:val="24"/>
               </w:rPr>
+              <w:lastRenderedPageBreak/>
               <w:t>四、</w:t>
             </w:r>
             <w:r>
@@ -710,7 +1484,7 @@
         <w:trPr>
           <w:gridAfter w:val="1"/>
           <w:wAfter w:w="26" w:type="dxa"/>
-          <w:trHeight w:val="4436"/>
+          <w:trHeight w:val="3998"/>
         </w:trPr>
         <w:tc>
           <w:tcPr>
@@ -722,7 +1496,313 @@
           </w:tcPr>
           <w:p>
             <w:pPr>
-              <w:rPr>
+              <w:spacing w:line="360" w:lineRule="auto"/>
+              <w:ind w:firstLineChars="200" w:firstLine="480"/>
+              <w:rPr>
+                <w:bCs/>
+                <w:sz w:val="24"/>
+              </w:rPr>
+            </w:pPr>
+          </w:p>
+          <w:p>
+            <w:pPr>
+              <w:spacing w:line="360" w:lineRule="auto"/>
+              <w:ind w:firstLineChars="200" w:firstLine="480"/>
+              <w:rPr>
+                <w:bCs/>
+                <w:sz w:val="24"/>
+              </w:rPr>
+            </w:pPr>
+            <w:r>
+              <w:rPr>
+                <w:rFonts w:hint="eastAsia"/>
+                <w:bCs/>
+                <w:sz w:val="24"/>
+              </w:rPr>
+              <w:t>1</w:t>
+            </w:r>
+            <w:r>
+              <w:rPr>
+                <w:rFonts w:hint="eastAsia"/>
+                <w:bCs/>
+                <w:sz w:val="24"/>
+              </w:rPr>
+              <w:t>．通过两周的思考和讨论来确定要研究的课题。</w:t>
+            </w:r>
+          </w:p>
+          <w:p>
+            <w:pPr>
+              <w:spacing w:line="360" w:lineRule="auto"/>
+              <w:ind w:firstLineChars="200" w:firstLine="480"/>
+              <w:rPr>
+                <w:bCs/>
+                <w:sz w:val="24"/>
+              </w:rPr>
+            </w:pPr>
+            <w:r>
+              <w:rPr>
+                <w:rFonts w:hint="eastAsia"/>
+                <w:bCs/>
+                <w:sz w:val="24"/>
+              </w:rPr>
+              <w:t>2</w:t>
+            </w:r>
+            <w:r>
+              <w:rPr>
+                <w:bCs/>
+                <w:sz w:val="24"/>
+              </w:rPr>
+              <w:t xml:space="preserve">. </w:t>
+            </w:r>
+            <w:r>
+              <w:rPr>
+                <w:rFonts w:hint="eastAsia"/>
+                <w:bCs/>
+                <w:sz w:val="24"/>
+              </w:rPr>
+              <w:t>一周的时间查阅搜集大量有关此方面的参考文献与书籍。</w:t>
+            </w:r>
+          </w:p>
+          <w:p>
+            <w:pPr>
+              <w:spacing w:line="360" w:lineRule="auto"/>
+              <w:ind w:firstLineChars="200" w:firstLine="480"/>
+              <w:rPr>
+                <w:bCs/>
+                <w:sz w:val="24"/>
+              </w:rPr>
+            </w:pPr>
+            <w:r>
+              <w:rPr>
+                <w:rFonts w:hint="eastAsia"/>
+                <w:bCs/>
+                <w:sz w:val="24"/>
+              </w:rPr>
+              <w:t>3.</w:t>
+            </w:r>
+            <w:r>
+              <w:rPr>
+                <w:bCs/>
+                <w:sz w:val="24"/>
+              </w:rPr>
+              <w:t xml:space="preserve"> </w:t>
+            </w:r>
+            <w:r>
+              <w:rPr>
+                <w:rFonts w:hint="eastAsia"/>
+                <w:bCs/>
+                <w:sz w:val="24"/>
+              </w:rPr>
+              <w:t>使用一周时间来归纳总结第一部分的综述。</w:t>
+            </w:r>
+          </w:p>
+          <w:p>
+            <w:pPr>
+              <w:spacing w:line="360" w:lineRule="auto"/>
+              <w:ind w:firstLineChars="200" w:firstLine="480"/>
+              <w:rPr>
+                <w:bCs/>
+                <w:sz w:val="24"/>
+              </w:rPr>
+            </w:pPr>
+            <w:r>
+              <w:rPr>
+                <w:rFonts w:hint="eastAsia"/>
+                <w:bCs/>
+                <w:sz w:val="24"/>
+              </w:rPr>
+              <w:t>4.</w:t>
+            </w:r>
+            <w:r>
+              <w:rPr>
+                <w:bCs/>
+                <w:sz w:val="24"/>
+              </w:rPr>
+              <w:t xml:space="preserve"> </w:t>
+            </w:r>
+            <w:r>
+              <w:rPr>
+                <w:rFonts w:hint="eastAsia"/>
+                <w:bCs/>
+                <w:sz w:val="24"/>
+              </w:rPr>
+              <w:t>通过一个月的</w:t>
+            </w:r>
+            <w:r>
+              <w:rPr>
+                <w:rFonts w:hint="eastAsia"/>
+                <w:bCs/>
+                <w:sz w:val="24"/>
+              </w:rPr>
+              <w:t>时间来搭建</w:t>
+            </w:r>
+            <w:r>
+              <w:rPr>
+                <w:rFonts w:hint="eastAsia"/>
+                <w:bCs/>
+                <w:sz w:val="24"/>
+              </w:rPr>
+              <w:t>交易系统</w:t>
+            </w:r>
+            <w:r>
+              <w:rPr>
+                <w:rFonts w:hint="eastAsia"/>
+                <w:bCs/>
+                <w:sz w:val="24"/>
+              </w:rPr>
+              <w:t>。</w:t>
+            </w:r>
+          </w:p>
+          <w:p>
+            <w:pPr>
+              <w:spacing w:line="360" w:lineRule="auto"/>
+              <w:ind w:firstLineChars="200" w:firstLine="480"/>
+              <w:rPr>
+                <w:rFonts w:hint="eastAsia"/>
+                <w:bCs/>
+                <w:sz w:val="24"/>
+              </w:rPr>
+            </w:pPr>
+            <w:r>
+              <w:rPr>
+                <w:rFonts w:hint="eastAsia"/>
+                <w:bCs/>
+                <w:sz w:val="24"/>
+              </w:rPr>
+              <w:t>5.</w:t>
+            </w:r>
+            <w:r>
+              <w:rPr>
+                <w:bCs/>
+                <w:sz w:val="24"/>
+              </w:rPr>
+              <w:t xml:space="preserve"> </w:t>
+            </w:r>
+            <w:r>
+              <w:rPr>
+                <w:rFonts w:hint="eastAsia"/>
+                <w:bCs/>
+                <w:sz w:val="24"/>
+              </w:rPr>
+              <w:t>使用一周的时间对系统进行测试与验证</w:t>
+            </w:r>
+            <w:bookmarkStart w:id="0" w:name="_GoBack"/>
+            <w:bookmarkEnd w:id="0"/>
+          </w:p>
+          <w:p>
+            <w:pPr>
+              <w:spacing w:line="360" w:lineRule="auto"/>
+              <w:ind w:firstLineChars="200" w:firstLine="480"/>
+              <w:rPr>
+                <w:bCs/>
+                <w:sz w:val="24"/>
+              </w:rPr>
+            </w:pPr>
+            <w:r>
+              <w:rPr>
+                <w:rFonts w:hint="eastAsia"/>
+                <w:bCs/>
+                <w:sz w:val="24"/>
+              </w:rPr>
+              <w:t xml:space="preserve">5. </w:t>
+            </w:r>
+            <w:r>
+              <w:rPr>
+                <w:rFonts w:hint="eastAsia"/>
+                <w:bCs/>
+                <w:sz w:val="24"/>
+              </w:rPr>
+              <w:t>两周的时间</w:t>
+            </w:r>
+            <w:r>
+              <w:rPr>
+                <w:rFonts w:hint="eastAsia"/>
+                <w:bCs/>
+                <w:sz w:val="24"/>
+              </w:rPr>
+              <w:t>完成初稿</w:t>
+            </w:r>
+            <w:r>
+              <w:rPr>
+                <w:rFonts w:hint="eastAsia"/>
+                <w:bCs/>
+                <w:sz w:val="24"/>
+              </w:rPr>
+              <w:t>。</w:t>
+            </w:r>
+          </w:p>
+          <w:p>
+            <w:pPr>
+              <w:spacing w:line="360" w:lineRule="auto"/>
+              <w:ind w:firstLineChars="200" w:firstLine="480"/>
+              <w:rPr>
+                <w:bCs/>
+                <w:sz w:val="24"/>
+              </w:rPr>
+            </w:pPr>
+            <w:r>
+              <w:rPr>
+                <w:rFonts w:hint="eastAsia"/>
+                <w:bCs/>
+                <w:sz w:val="24"/>
+              </w:rPr>
+              <w:t>6.</w:t>
+            </w:r>
+            <w:r>
+              <w:rPr>
+                <w:bCs/>
+                <w:sz w:val="24"/>
+              </w:rPr>
+              <w:t xml:space="preserve"> </w:t>
+            </w:r>
+            <w:r>
+              <w:rPr>
+                <w:rFonts w:hint="eastAsia"/>
+                <w:bCs/>
+                <w:sz w:val="24"/>
+              </w:rPr>
+              <w:t>一个月的时间与指导老师与同学探讨切磋，修改初稿。</w:t>
+            </w:r>
+          </w:p>
+          <w:p>
+            <w:pPr>
+              <w:spacing w:line="360" w:lineRule="auto"/>
+              <w:ind w:firstLineChars="200" w:firstLine="480"/>
+              <w:rPr>
+                <w:bCs/>
+                <w:sz w:val="24"/>
+              </w:rPr>
+            </w:pPr>
+            <w:r>
+              <w:rPr>
+                <w:rFonts w:hint="eastAsia"/>
+                <w:bCs/>
+                <w:sz w:val="24"/>
+              </w:rPr>
+              <w:t>7.</w:t>
+            </w:r>
+            <w:r>
+              <w:rPr>
+                <w:bCs/>
+                <w:sz w:val="24"/>
+              </w:rPr>
+              <w:t xml:space="preserve"> </w:t>
+            </w:r>
+            <w:r>
+              <w:rPr>
+                <w:rFonts w:hint="eastAsia"/>
+                <w:bCs/>
+                <w:sz w:val="24"/>
+              </w:rPr>
+              <w:t>按照学校的安排进行论文答辩相关工作。</w:t>
+            </w:r>
+          </w:p>
+          <w:p>
+            <w:pPr>
+              <w:spacing w:line="360" w:lineRule="auto"/>
+              <w:ind w:firstLineChars="200" w:firstLine="562"/>
+              <w:rPr>
+                <w:rFonts w:hint="eastAsia"/>
                 <w:b/>
                 <w:sz w:val="28"/>
                 <w:szCs w:val="28"/>
@@ -773,51 +1853,1027 @@
           <w:tcPr>
             <w:tcW w:w="9761" w:type="dxa"/>
             <w:gridSpan w:val="20"/>
-          </w:tcPr>
-          <w:p>
-            <w:pPr>
-              <w:rPr>
-                <w:b/>
-                <w:sz w:val="28"/>
-                <w:szCs w:val="28"/>
-              </w:rPr>
-            </w:pPr>
-          </w:p>
-          <w:p>
-            <w:pPr>
-              <w:rPr>
-                <w:b/>
-                <w:sz w:val="28"/>
-                <w:szCs w:val="28"/>
-              </w:rPr>
-            </w:pPr>
-          </w:p>
-          <w:p>
-            <w:pPr>
-              <w:rPr>
-                <w:b/>
-                <w:sz w:val="28"/>
-                <w:szCs w:val="28"/>
-              </w:rPr>
-            </w:pPr>
-          </w:p>
-          <w:p>
-            <w:pPr>
-              <w:rPr>
-                <w:b/>
-                <w:sz w:val="28"/>
-                <w:szCs w:val="28"/>
-              </w:rPr>
-            </w:pPr>
-          </w:p>
-          <w:p>
-            <w:pPr>
-              <w:rPr>
-                <w:b/>
-                <w:sz w:val="28"/>
-                <w:szCs w:val="28"/>
-              </w:rPr>
-            </w:pPr>
+            <w:vAlign w:val="center"/>
+          </w:tcPr>
+          <w:p>
+            <w:pPr>
+              <w:spacing w:line="360" w:lineRule="auto"/>
+              <w:ind w:firstLineChars="200" w:firstLine="480"/>
+              <w:rPr>
+                <w:bCs/>
+                <w:sz w:val="24"/>
+              </w:rPr>
+            </w:pPr>
+          </w:p>
+          <w:p>
+            <w:pPr>
+              <w:spacing w:line="360" w:lineRule="auto"/>
+              <w:ind w:firstLineChars="200" w:firstLine="480"/>
+              <w:rPr>
+                <w:bCs/>
+                <w:sz w:val="24"/>
+              </w:rPr>
+            </w:pPr>
+            <w:r>
+              <w:rPr>
+                <w:rFonts w:hint="eastAsia"/>
+                <w:bCs/>
+                <w:sz w:val="24"/>
+              </w:rPr>
+              <w:t>[1]</w:t>
+            </w:r>
+            <w:r>
+              <w:rPr>
+                <w:rFonts w:hint="eastAsia"/>
+                <w:bCs/>
+                <w:sz w:val="24"/>
+              </w:rPr>
+              <w:tab/>
+            </w:r>
+            <w:r>
+              <w:rPr>
+                <w:bCs/>
+                <w:sz w:val="24"/>
+              </w:rPr>
+              <w:t> </w:t>
+            </w:r>
+            <w:r>
+              <w:rPr>
+                <w:rFonts w:hint="eastAsia"/>
+                <w:bCs/>
+                <w:sz w:val="24"/>
+              </w:rPr>
+              <w:t>《区块链金融》</w:t>
+            </w:r>
+            <w:r>
+              <w:rPr>
+                <w:bCs/>
+                <w:sz w:val="24"/>
+              </w:rPr>
+              <w:t>_</w:t>
+            </w:r>
+            <w:hyperlink r:id="rId7" w:history="1">
+              <w:r>
+                <w:rPr>
+                  <w:bCs/>
+                  <w:sz w:val="24"/>
+                </w:rPr>
+                <w:t>深圳前海互联网金融研究院</w:t>
+              </w:r>
+            </w:hyperlink>
+            <w:r>
+              <w:rPr>
+                <w:bCs/>
+                <w:sz w:val="24"/>
+              </w:rPr>
+              <w:t>_</w:t>
+            </w:r>
+            <w:r>
+              <w:rPr>
+                <w:rFonts w:hint="eastAsia"/>
+                <w:bCs/>
+                <w:sz w:val="24"/>
+              </w:rPr>
+              <w:t>中信出版集团</w:t>
+            </w:r>
+          </w:p>
+          <w:p>
+            <w:pPr>
+              <w:spacing w:line="360" w:lineRule="auto"/>
+              <w:ind w:firstLineChars="200" w:firstLine="480"/>
+              <w:rPr>
+                <w:bCs/>
+                <w:sz w:val="24"/>
+              </w:rPr>
+            </w:pPr>
+            <w:r>
+              <w:rPr>
+                <w:rFonts w:hint="eastAsia"/>
+                <w:bCs/>
+                <w:sz w:val="24"/>
+              </w:rPr>
+              <w:t>[2]</w:t>
+            </w:r>
+            <w:r>
+              <w:rPr>
+                <w:rFonts w:hint="eastAsia"/>
+                <w:bCs/>
+                <w:sz w:val="24"/>
+              </w:rPr>
+              <w:tab/>
+            </w:r>
+            <w:r>
+              <w:rPr>
+                <w:rFonts w:hint="eastAsia"/>
+                <w:bCs/>
+                <w:sz w:val="24"/>
+              </w:rPr>
+              <w:t>《区块链</w:t>
+            </w:r>
+            <w:r>
+              <w:rPr>
+                <w:rFonts w:hint="eastAsia"/>
+                <w:bCs/>
+                <w:sz w:val="24"/>
+              </w:rPr>
+              <w:t xml:space="preserve"> </w:t>
+            </w:r>
+            <w:r>
+              <w:rPr>
+                <w:rFonts w:hint="eastAsia"/>
+                <w:bCs/>
+                <w:sz w:val="24"/>
+              </w:rPr>
+              <w:t>技术驱动金融》</w:t>
+            </w:r>
+            <w:r>
+              <w:rPr>
+                <w:bCs/>
+                <w:sz w:val="24"/>
+              </w:rPr>
+              <w:t>_</w:t>
+            </w:r>
+            <w:r>
+              <w:rPr>
+                <w:rFonts w:hint="eastAsia"/>
+                <w:bCs/>
+                <w:sz w:val="24"/>
+              </w:rPr>
+              <w:t>（美）阿尔文德·纳拉亚南</w:t>
+            </w:r>
+            <w:r>
+              <w:rPr>
+                <w:rFonts w:hint="eastAsia"/>
+                <w:bCs/>
+                <w:sz w:val="24"/>
+              </w:rPr>
+              <w:t xml:space="preserve"> </w:t>
+            </w:r>
+            <w:r>
+              <w:rPr>
+                <w:rFonts w:hint="eastAsia"/>
+                <w:bCs/>
+                <w:sz w:val="24"/>
+              </w:rPr>
+              <w:t>，约什·贝努（</w:t>
+            </w:r>
+            <w:r>
+              <w:rPr>
+                <w:rFonts w:hint="eastAsia"/>
+                <w:bCs/>
+                <w:sz w:val="24"/>
+              </w:rPr>
+              <w:t>Joseph Bonn</w:t>
+            </w:r>
+            <w:r>
+              <w:rPr>
+                <w:rFonts w:hint="eastAsia"/>
+                <w:bCs/>
+                <w:sz w:val="24"/>
+              </w:rPr>
+              <w:t>）</w:t>
+            </w:r>
+            <w:r>
+              <w:rPr>
+                <w:rFonts w:hint="eastAsia"/>
+                <w:bCs/>
+                <w:sz w:val="24"/>
+              </w:rPr>
+              <w:t xml:space="preserve"> </w:t>
+            </w:r>
+            <w:r>
+              <w:rPr>
+                <w:rFonts w:hint="eastAsia"/>
+                <w:bCs/>
+                <w:sz w:val="24"/>
+              </w:rPr>
+              <w:t>著；林华</w:t>
+            </w:r>
+            <w:r>
+              <w:rPr>
+                <w:rFonts w:hint="eastAsia"/>
+                <w:bCs/>
+                <w:sz w:val="24"/>
+              </w:rPr>
+              <w:t xml:space="preserve"> </w:t>
+            </w:r>
+            <w:r>
+              <w:rPr>
+                <w:rFonts w:hint="eastAsia"/>
+                <w:bCs/>
+                <w:sz w:val="24"/>
+              </w:rPr>
+              <w:t>，王勇</w:t>
+            </w:r>
+            <w:r>
+              <w:rPr>
+                <w:rFonts w:hint="eastAsia"/>
+                <w:bCs/>
+                <w:sz w:val="24"/>
+              </w:rPr>
+              <w:t xml:space="preserve"> </w:t>
+            </w:r>
+            <w:r>
+              <w:rPr>
+                <w:rFonts w:hint="eastAsia"/>
+                <w:bCs/>
+                <w:sz w:val="24"/>
+              </w:rPr>
+              <w:t>译</w:t>
+            </w:r>
+            <w:r>
+              <w:rPr>
+                <w:bCs/>
+                <w:sz w:val="24"/>
+              </w:rPr>
+              <w:t>_</w:t>
+            </w:r>
+            <w:r>
+              <w:rPr>
+                <w:rFonts w:hint="eastAsia"/>
+                <w:bCs/>
+                <w:sz w:val="24"/>
+              </w:rPr>
+              <w:t>中信出版集团</w:t>
+            </w:r>
+          </w:p>
+          <w:p>
+            <w:pPr>
+              <w:spacing w:line="360" w:lineRule="auto"/>
+              <w:ind w:firstLineChars="200" w:firstLine="480"/>
+              <w:rPr>
+                <w:bCs/>
+                <w:sz w:val="24"/>
+              </w:rPr>
+            </w:pPr>
+            <w:r>
+              <w:rPr>
+                <w:rFonts w:hint="eastAsia"/>
+                <w:bCs/>
+                <w:sz w:val="24"/>
+              </w:rPr>
+              <w:t>[3]</w:t>
+            </w:r>
+            <w:r>
+              <w:rPr>
+                <w:rFonts w:hint="eastAsia"/>
+                <w:bCs/>
+                <w:sz w:val="24"/>
+              </w:rPr>
+              <w:tab/>
+            </w:r>
+            <w:r>
+              <w:rPr>
+                <w:rFonts w:hint="eastAsia"/>
+                <w:bCs/>
+                <w:sz w:val="24"/>
+              </w:rPr>
+              <w:t>《</w:t>
+            </w:r>
+            <w:r>
+              <w:rPr>
+                <w:bCs/>
+                <w:sz w:val="24"/>
+              </w:rPr>
+              <w:t>区块链技术</w:t>
+            </w:r>
+            <w:r>
+              <w:rPr>
+                <w:bCs/>
+                <w:sz w:val="24"/>
+              </w:rPr>
+              <w:t xml:space="preserve"> </w:t>
+            </w:r>
+            <w:r>
+              <w:rPr>
+                <w:bCs/>
+                <w:sz w:val="24"/>
+              </w:rPr>
+              <w:t>金融应用实践</w:t>
+            </w:r>
+            <w:r>
+              <w:rPr>
+                <w:rFonts w:hint="eastAsia"/>
+                <w:bCs/>
+                <w:sz w:val="24"/>
+              </w:rPr>
+              <w:t>》</w:t>
+            </w:r>
+            <w:r>
+              <w:rPr>
+                <w:bCs/>
+                <w:sz w:val="24"/>
+              </w:rPr>
+              <w:t>_</w:t>
+            </w:r>
+            <w:r>
+              <w:rPr>
+                <w:rFonts w:hint="eastAsia"/>
+                <w:bCs/>
+                <w:sz w:val="24"/>
+              </w:rPr>
+              <w:t>李赫</w:t>
+            </w:r>
+            <w:r>
+              <w:rPr>
+                <w:rFonts w:hint="eastAsia"/>
+                <w:bCs/>
+                <w:sz w:val="24"/>
+              </w:rPr>
+              <w:t xml:space="preserve"> </w:t>
+            </w:r>
+            <w:r>
+              <w:rPr>
+                <w:rFonts w:hint="eastAsia"/>
+                <w:bCs/>
+                <w:sz w:val="24"/>
+              </w:rPr>
+              <w:t>，何广锋</w:t>
+            </w:r>
+            <w:r>
+              <w:rPr>
+                <w:rFonts w:hint="eastAsia"/>
+                <w:bCs/>
+                <w:sz w:val="24"/>
+              </w:rPr>
+              <w:t xml:space="preserve"> </w:t>
+            </w:r>
+            <w:r>
+              <w:rPr>
+                <w:rFonts w:hint="eastAsia"/>
+                <w:bCs/>
+                <w:sz w:val="24"/>
+              </w:rPr>
+              <w:t>著</w:t>
+            </w:r>
+            <w:r>
+              <w:rPr>
+                <w:bCs/>
+                <w:sz w:val="24"/>
+              </w:rPr>
+              <w:t>_</w:t>
+            </w:r>
+            <w:r>
+              <w:rPr>
+                <w:rFonts w:hint="eastAsia"/>
+                <w:bCs/>
+                <w:sz w:val="24"/>
+              </w:rPr>
+              <w:t>北京航空航天大学出版社</w:t>
+            </w:r>
+          </w:p>
+          <w:p>
+            <w:pPr>
+              <w:spacing w:line="360" w:lineRule="auto"/>
+              <w:ind w:firstLineChars="200" w:firstLine="480"/>
+              <w:rPr>
+                <w:rFonts w:hint="eastAsia"/>
+                <w:bCs/>
+                <w:sz w:val="24"/>
+              </w:rPr>
+            </w:pPr>
+            <w:r>
+              <w:rPr>
+                <w:rFonts w:hint="eastAsia"/>
+                <w:bCs/>
+                <w:sz w:val="24"/>
+              </w:rPr>
+              <w:t>[4]</w:t>
+            </w:r>
+            <w:r>
+              <w:rPr>
+                <w:rFonts w:hint="eastAsia"/>
+                <w:bCs/>
+                <w:sz w:val="24"/>
+              </w:rPr>
+              <w:tab/>
+            </w:r>
+            <w:r>
+              <w:rPr>
+                <w:bCs/>
+                <w:sz w:val="24"/>
+              </w:rPr>
+              <w:t>基于区块链的电能交易平台设计与实现</w:t>
+            </w:r>
+            <w:r>
+              <w:rPr>
+                <w:bCs/>
+                <w:sz w:val="24"/>
+              </w:rPr>
+              <w:softHyphen/>
+            </w:r>
+            <w:r>
+              <w:rPr>
+                <w:rFonts w:hint="eastAsia"/>
+                <w:bCs/>
+                <w:sz w:val="24"/>
+              </w:rPr>
+              <w:t>_</w:t>
+            </w:r>
+            <w:hyperlink r:id="rId8" w:tgtFrame="_blank" w:history="1">
+              <w:r>
+                <w:rPr>
+                  <w:bCs/>
+                  <w:sz w:val="24"/>
+                </w:rPr>
+                <w:t>张栋珀</w:t>
+              </w:r>
+            </w:hyperlink>
+            <w:r>
+              <w:rPr>
+                <w:bCs/>
+                <w:sz w:val="24"/>
+              </w:rPr>
+              <w:t>_</w:t>
+            </w:r>
+            <w:r>
+              <w:rPr>
+                <w:rFonts w:hint="eastAsia"/>
+                <w:bCs/>
+                <w:sz w:val="24"/>
+              </w:rPr>
+              <w:t>电子科技大学</w:t>
+            </w:r>
+          </w:p>
+          <w:p>
+            <w:pPr>
+              <w:spacing w:line="360" w:lineRule="auto"/>
+              <w:ind w:firstLineChars="200" w:firstLine="480"/>
+              <w:rPr>
+                <w:rFonts w:hint="eastAsia"/>
+                <w:bCs/>
+                <w:sz w:val="24"/>
+              </w:rPr>
+            </w:pPr>
+            <w:r>
+              <w:rPr>
+                <w:rFonts w:hint="eastAsia"/>
+                <w:bCs/>
+                <w:sz w:val="24"/>
+              </w:rPr>
+              <w:t>[5]</w:t>
+            </w:r>
+            <w:r>
+              <w:rPr>
+                <w:rFonts w:hint="eastAsia"/>
+                <w:bCs/>
+                <w:sz w:val="24"/>
+              </w:rPr>
+              <w:tab/>
+            </w:r>
+            <w:r>
+              <w:rPr>
+                <w:rFonts w:hint="eastAsia"/>
+                <w:bCs/>
+                <w:sz w:val="24"/>
+              </w:rPr>
+              <w:t>基于区块链技术的国际贸易结算新模式研究</w:t>
+            </w:r>
+            <w:r>
+              <w:rPr>
+                <w:rFonts w:hint="eastAsia"/>
+                <w:bCs/>
+                <w:sz w:val="24"/>
+              </w:rPr>
+              <w:t>_</w:t>
+            </w:r>
+            <w:r>
+              <w:rPr>
+                <w:rFonts w:hint="eastAsia"/>
+                <w:bCs/>
+                <w:sz w:val="24"/>
+              </w:rPr>
+              <w:t>李洛浦</w:t>
+            </w:r>
+            <w:r>
+              <w:rPr>
+                <w:rFonts w:hint="eastAsia"/>
+                <w:bCs/>
+                <w:sz w:val="24"/>
+              </w:rPr>
+              <w:t>_</w:t>
+            </w:r>
+            <w:r>
+              <w:rPr>
+                <w:rFonts w:hint="eastAsia"/>
+                <w:bCs/>
+                <w:sz w:val="24"/>
+              </w:rPr>
+              <w:t>北京邮电大学</w:t>
+            </w:r>
+          </w:p>
+          <w:p>
+            <w:pPr>
+              <w:spacing w:line="360" w:lineRule="auto"/>
+              <w:ind w:firstLineChars="200" w:firstLine="480"/>
+              <w:rPr>
+                <w:bCs/>
+                <w:sz w:val="24"/>
+              </w:rPr>
+            </w:pPr>
+            <w:r>
+              <w:rPr>
+                <w:rFonts w:hint="eastAsia"/>
+                <w:bCs/>
+                <w:sz w:val="24"/>
+              </w:rPr>
+              <w:t>[6]</w:t>
+            </w:r>
+            <w:r>
+              <w:rPr>
+                <w:bCs/>
+                <w:sz w:val="24"/>
+              </w:rPr>
+              <w:t xml:space="preserve"> </w:t>
+            </w:r>
+            <w:hyperlink r:id="rId9" w:tgtFrame="_blank" w:history="1">
+              <w:r>
+                <w:rPr>
+                  <w:rFonts w:hint="eastAsia"/>
+                  <w:bCs/>
+                  <w:sz w:val="24"/>
+                </w:rPr>
+                <w:t>基于区块链的身份认证系统的设计与实现</w:t>
+              </w:r>
+            </w:hyperlink>
+            <w:r>
+              <w:rPr>
+                <w:rFonts w:hint="eastAsia"/>
+                <w:bCs/>
+                <w:sz w:val="24"/>
+              </w:rPr>
+              <w:t>_</w:t>
+            </w:r>
+            <w:r>
+              <w:rPr>
+                <w:bCs/>
+                <w:sz w:val="24"/>
+              </w:rPr>
+              <w:t>顾燕</w:t>
+            </w:r>
+            <w:r>
+              <w:rPr>
+                <w:rFonts w:hint="eastAsia"/>
+                <w:bCs/>
+                <w:sz w:val="24"/>
+              </w:rPr>
+              <w:t>_</w:t>
+            </w:r>
+            <w:r>
+              <w:rPr>
+                <w:rFonts w:hint="eastAsia"/>
+                <w:bCs/>
+                <w:sz w:val="24"/>
+              </w:rPr>
+              <w:t>北京邮电大学</w:t>
+            </w:r>
+          </w:p>
+          <w:p>
+            <w:pPr>
+              <w:spacing w:line="360" w:lineRule="auto"/>
+              <w:ind w:firstLineChars="200" w:firstLine="480"/>
+              <w:rPr>
+                <w:rFonts w:hint="eastAsia"/>
+                <w:bCs/>
+                <w:sz w:val="24"/>
+              </w:rPr>
+            </w:pPr>
+            <w:r>
+              <w:rPr>
+                <w:rFonts w:hint="eastAsia"/>
+                <w:bCs/>
+                <w:sz w:val="24"/>
+              </w:rPr>
+              <w:t>[7]</w:t>
+            </w:r>
+            <w:r>
+              <w:rPr>
+                <w:rFonts w:hint="eastAsia"/>
+                <w:bCs/>
+                <w:sz w:val="24"/>
+              </w:rPr>
+              <w:tab/>
+            </w:r>
+            <w:r>
+              <w:rPr>
+                <w:bCs/>
+                <w:sz w:val="24"/>
+              </w:rPr>
+              <w:t>基于区块链的去中心化交易关键技术研究及应用</w:t>
+            </w:r>
+            <w:r>
+              <w:rPr>
+                <w:rFonts w:hint="eastAsia"/>
+                <w:bCs/>
+                <w:sz w:val="24"/>
+              </w:rPr>
+              <w:t>_</w:t>
+            </w:r>
+            <w:r>
+              <w:rPr>
+                <w:rFonts w:hint="eastAsia"/>
+                <w:bCs/>
+                <w:sz w:val="24"/>
+              </w:rPr>
+              <w:t>安庆文</w:t>
+            </w:r>
+            <w:r>
+              <w:rPr>
+                <w:rFonts w:hint="eastAsia"/>
+                <w:bCs/>
+                <w:sz w:val="24"/>
+              </w:rPr>
+              <w:t>_</w:t>
+            </w:r>
+            <w:r>
+              <w:rPr>
+                <w:rFonts w:hint="eastAsia"/>
+                <w:bCs/>
+                <w:sz w:val="24"/>
+              </w:rPr>
+              <w:t>东华大学</w:t>
+            </w:r>
+          </w:p>
+          <w:p>
+            <w:pPr>
+              <w:spacing w:line="360" w:lineRule="auto"/>
+              <w:ind w:firstLineChars="200" w:firstLine="480"/>
+              <w:rPr>
+                <w:rFonts w:hint="eastAsia"/>
+                <w:bCs/>
+                <w:sz w:val="24"/>
+              </w:rPr>
+            </w:pPr>
+            <w:r>
+              <w:rPr>
+                <w:rFonts w:hint="eastAsia"/>
+                <w:bCs/>
+                <w:sz w:val="24"/>
+              </w:rPr>
+              <w:t>[8]</w:t>
+            </w:r>
+            <w:r>
+              <w:rPr>
+                <w:rFonts w:hint="eastAsia"/>
+                <w:bCs/>
+                <w:sz w:val="24"/>
+              </w:rPr>
+              <w:tab/>
+            </w:r>
+            <w:r>
+              <w:rPr>
+                <w:rFonts w:hint="eastAsia"/>
+                <w:bCs/>
+                <w:sz w:val="24"/>
+              </w:rPr>
+              <w:t>区块链技术在金融行业的应用模式研究</w:t>
+            </w:r>
+            <w:r>
+              <w:rPr>
+                <w:rFonts w:hint="eastAsia"/>
+                <w:bCs/>
+                <w:sz w:val="24"/>
+              </w:rPr>
+              <w:t>_</w:t>
+            </w:r>
+            <w:r>
+              <w:rPr>
+                <w:rFonts w:hint="eastAsia"/>
+                <w:bCs/>
+                <w:sz w:val="24"/>
+              </w:rPr>
+              <w:t>江海峰</w:t>
+            </w:r>
+            <w:r>
+              <w:rPr>
+                <w:rFonts w:hint="eastAsia"/>
+                <w:bCs/>
+                <w:sz w:val="24"/>
+              </w:rPr>
+              <w:t>_</w:t>
+            </w:r>
+            <w:r>
+              <w:rPr>
+                <w:rFonts w:hint="eastAsia"/>
+                <w:bCs/>
+                <w:sz w:val="24"/>
+              </w:rPr>
+              <w:t>浙江大学</w:t>
+            </w:r>
+          </w:p>
+          <w:p>
+            <w:pPr>
+              <w:spacing w:line="360" w:lineRule="auto"/>
+              <w:ind w:firstLineChars="200" w:firstLine="480"/>
+              <w:rPr>
+                <w:rFonts w:hint="eastAsia"/>
+                <w:bCs/>
+                <w:sz w:val="24"/>
+              </w:rPr>
+            </w:pPr>
+            <w:r>
+              <w:rPr>
+                <w:rFonts w:hint="eastAsia"/>
+                <w:bCs/>
+                <w:sz w:val="24"/>
+              </w:rPr>
+              <w:t>[9]</w:t>
+            </w:r>
+            <w:r>
+              <w:rPr>
+                <w:rFonts w:hint="eastAsia"/>
+                <w:bCs/>
+                <w:sz w:val="24"/>
+              </w:rPr>
+              <w:tab/>
+            </w:r>
+            <w:r>
+              <w:rPr>
+                <w:rFonts w:hint="eastAsia"/>
+                <w:bCs/>
+                <w:sz w:val="24"/>
+              </w:rPr>
+              <w:t>区块链在金融领域的应用研究</w:t>
+            </w:r>
+            <w:r>
+              <w:rPr>
+                <w:rFonts w:hint="eastAsia"/>
+                <w:bCs/>
+                <w:sz w:val="24"/>
+              </w:rPr>
+              <w:t>_</w:t>
+            </w:r>
+            <w:r>
+              <w:rPr>
+                <w:bCs/>
+                <w:sz w:val="24"/>
+              </w:rPr>
+              <w:t>张恺怡</w:t>
+            </w:r>
+            <w:r>
+              <w:rPr>
+                <w:rFonts w:hint="eastAsia"/>
+                <w:bCs/>
+                <w:sz w:val="24"/>
+              </w:rPr>
+              <w:t>_</w:t>
+            </w:r>
+            <w:r>
+              <w:rPr>
+                <w:rFonts w:hint="eastAsia"/>
+                <w:bCs/>
+                <w:sz w:val="24"/>
+              </w:rPr>
+              <w:t>对外经济贸易大学</w:t>
+            </w:r>
+          </w:p>
+          <w:p>
+            <w:pPr>
+              <w:spacing w:line="360" w:lineRule="auto"/>
+              <w:ind w:firstLineChars="200" w:firstLine="480"/>
+              <w:rPr>
+                <w:bCs/>
+                <w:sz w:val="24"/>
+              </w:rPr>
+            </w:pPr>
+            <w:r>
+              <w:rPr>
+                <w:rFonts w:hint="eastAsia"/>
+                <w:bCs/>
+                <w:sz w:val="24"/>
+              </w:rPr>
+              <w:t>[10]</w:t>
+            </w:r>
+            <w:r>
+              <w:rPr>
+                <w:rFonts w:hint="eastAsia"/>
+                <w:bCs/>
+                <w:sz w:val="24"/>
+              </w:rPr>
+              <w:tab/>
+            </w:r>
+            <w:r>
+              <w:rPr>
+                <w:bCs/>
+                <w:sz w:val="24"/>
+              </w:rPr>
+              <w:t xml:space="preserve"> Blockchain Technology in Finance</w:t>
+            </w:r>
+            <w:r>
+              <w:rPr>
+                <w:rFonts w:hint="eastAsia"/>
+                <w:bCs/>
+                <w:sz w:val="24"/>
+              </w:rPr>
+              <w:t>_</w:t>
+            </w:r>
+            <w:r>
+              <w:rPr>
+                <w:bCs/>
+                <w:sz w:val="24"/>
+              </w:rPr>
+              <w:t xml:space="preserve"> Treleaven, P_ Computer (Long Beach, Calif.)_ 0018-9162</w:t>
+            </w:r>
+            <w:r>
+              <w:rPr>
+                <w:rFonts w:hint="eastAsia"/>
+                <w:bCs/>
+                <w:sz w:val="24"/>
+              </w:rPr>
+              <w:t xml:space="preserve"> </w:t>
+            </w:r>
+            <w:r>
+              <w:rPr>
+                <w:bCs/>
+                <w:sz w:val="24"/>
+              </w:rPr>
+              <w:t>_</w:t>
+            </w:r>
+            <w:r>
+              <w:rPr>
+                <w:rFonts w:hint="eastAsia"/>
+                <w:bCs/>
+                <w:sz w:val="24"/>
+              </w:rPr>
+              <w:t>2017.09.01</w:t>
+            </w:r>
+            <w:r>
+              <w:rPr>
+                <w:rFonts w:hint="eastAsia"/>
+                <w:bCs/>
+                <w:sz w:val="24"/>
+              </w:rPr>
+              <w:t>卷</w:t>
+            </w:r>
+            <w:r>
+              <w:rPr>
+                <w:rFonts w:hint="eastAsia"/>
+                <w:bCs/>
+                <w:sz w:val="24"/>
+              </w:rPr>
+              <w:t>50</w:t>
+            </w:r>
+            <w:r>
+              <w:rPr>
+                <w:rFonts w:hint="eastAsia"/>
+                <w:bCs/>
+                <w:sz w:val="24"/>
+              </w:rPr>
+              <w:t>期</w:t>
+            </w:r>
+            <w:r>
+              <w:rPr>
+                <w:rFonts w:hint="eastAsia"/>
+                <w:bCs/>
+                <w:sz w:val="24"/>
+              </w:rPr>
+              <w:t xml:space="preserve">9 </w:t>
+            </w:r>
+            <w:r>
+              <w:rPr>
+                <w:rFonts w:hint="eastAsia"/>
+                <w:bCs/>
+                <w:sz w:val="24"/>
+              </w:rPr>
+              <w:t>页码</w:t>
+            </w:r>
+            <w:r>
+              <w:rPr>
+                <w:rFonts w:hint="eastAsia"/>
+                <w:bCs/>
+                <w:sz w:val="24"/>
+              </w:rPr>
+              <w:t xml:space="preserve">14-17 </w:t>
+            </w:r>
+          </w:p>
+          <w:p>
+            <w:pPr>
+              <w:spacing w:line="360" w:lineRule="auto"/>
+              <w:ind w:firstLineChars="200" w:firstLine="480"/>
+              <w:rPr>
+                <w:rFonts w:hint="eastAsia"/>
+                <w:bCs/>
+                <w:sz w:val="24"/>
+              </w:rPr>
+            </w:pPr>
+            <w:r>
+              <w:rPr>
+                <w:rFonts w:hint="eastAsia"/>
+                <w:bCs/>
+                <w:sz w:val="24"/>
+              </w:rPr>
+              <w:t>[11]</w:t>
+            </w:r>
+            <w:r>
+              <w:rPr>
+                <w:rFonts w:hint="eastAsia"/>
+                <w:bCs/>
+                <w:sz w:val="24"/>
+              </w:rPr>
+              <w:tab/>
+            </w:r>
+            <w:r>
+              <w:rPr>
+                <w:bCs/>
+                <w:sz w:val="24"/>
+              </w:rPr>
+              <w:t xml:space="preserve"> Trends and features of blockchain application in economy and finance</w:t>
+            </w:r>
+            <w:r>
+              <w:rPr>
+                <w:rFonts w:hint="eastAsia"/>
+                <w:bCs/>
+                <w:sz w:val="24"/>
+              </w:rPr>
+              <w:t>_</w:t>
+            </w:r>
+            <w:r>
+              <w:rPr>
+                <w:bCs/>
+                <w:sz w:val="24"/>
+              </w:rPr>
+              <w:t xml:space="preserve"> Aksenov, Denis A; Kuprikov, Anton P; Saakyan, Paylak A. St. Petersburg State Polytechnical University Journal. Economics; Saint Petersburg Iss. 1,  (2018). DOI:10.18721/JE.11103</w:t>
+            </w:r>
+          </w:p>
+          <w:p>
+            <w:pPr>
+              <w:spacing w:line="360" w:lineRule="auto"/>
+              <w:ind w:firstLineChars="200" w:firstLine="480"/>
+              <w:rPr>
+                <w:rFonts w:hint="eastAsia"/>
+                <w:bCs/>
+                <w:sz w:val="24"/>
+              </w:rPr>
+            </w:pPr>
+            <w:r>
+              <w:rPr>
+                <w:bCs/>
+                <w:sz w:val="24"/>
+              </w:rPr>
+              <w:t>[12] Research on the Application of Blockchain in Supply Chain Finance</w:t>
+            </w:r>
+            <w:r>
+              <w:rPr>
+                <w:rFonts w:hint="eastAsia"/>
+                <w:bCs/>
+                <w:sz w:val="24"/>
+              </w:rPr>
+              <w:t>_</w:t>
+            </w:r>
+            <w:r>
+              <w:rPr>
+                <w:rFonts w:hint="eastAsia"/>
+                <w:bCs/>
+                <w:sz w:val="24"/>
+              </w:rPr>
+              <w:t>黄</w:t>
+            </w:r>
+            <w:r>
+              <w:rPr>
+                <w:rFonts w:hint="eastAsia"/>
+                <w:bCs/>
+                <w:sz w:val="24"/>
+              </w:rPr>
+              <w:t xml:space="preserve">, </w:t>
+            </w:r>
+            <w:r>
+              <w:rPr>
+                <w:rFonts w:hint="eastAsia"/>
+                <w:bCs/>
+                <w:sz w:val="24"/>
+              </w:rPr>
+              <w:t>宇翔</w:t>
+            </w:r>
+            <w:r>
+              <w:rPr>
+                <w:rFonts w:hint="eastAsia"/>
+                <w:bCs/>
+                <w:sz w:val="24"/>
+              </w:rPr>
+              <w:t>_</w:t>
+            </w:r>
+            <w:r>
+              <w:rPr>
+                <w:bCs/>
+                <w:sz w:val="24"/>
+              </w:rPr>
+              <w:t xml:space="preserve"> Computer science and application</w:t>
+            </w:r>
+            <w:r>
+              <w:rPr>
+                <w:rFonts w:hint="eastAsia"/>
+                <w:bCs/>
+                <w:sz w:val="24"/>
+              </w:rPr>
+              <w:t>_</w:t>
+            </w:r>
+            <w:r>
+              <w:rPr>
+                <w:bCs/>
+                <w:sz w:val="24"/>
+              </w:rPr>
+              <w:t xml:space="preserve"> 2161-8801_ 10.12677/CSA.2018.81011</w:t>
+            </w:r>
           </w:p>
         </w:tc>
       </w:tr>
@@ -859,15 +2915,25 @@
             <w:tcW w:w="3313" w:type="dxa"/>
             <w:gridSpan w:val="6"/>
             <w:vMerge w:val="restart"/>
-          </w:tcPr>
-          <w:p>
-            <w:pPr>
+            <w:vAlign w:val="center"/>
+          </w:tcPr>
+          <w:p>
+            <w:pPr>
+              <w:jc w:val="center"/>
               <w:rPr>
                 <w:rFonts w:ascii="宋体" w:eastAsia="宋体" w:hAnsi="宋体" w:cs="宋体"/>
                 <w:b/>
                 <w:sz w:val="24"/>
               </w:rPr>
             </w:pPr>
+            <w:r>
+              <w:rPr>
+                <w:rFonts w:hint="eastAsia"/>
+                <w:b/>
+                <w:sz w:val="24"/>
+              </w:rPr>
+              <w:t>区块链支持的金融交易系统</w:t>
+            </w:r>
           </w:p>
         </w:tc>
         <w:tc>
@@ -880,7 +2946,6 @@
             <w:pPr>
               <w:jc w:val="center"/>
               <w:rPr>
-                <w:rFonts w:hint="eastAsia"/>
                 <w:bCs/>
                 <w:sz w:val="24"/>
               </w:rPr>
@@ -1016,11 +3081,19 @@
             <w:pPr>
               <w:jc w:val="center"/>
               <w:rPr>
-                <w:rFonts w:ascii="宋体" w:eastAsia="宋体" w:hAnsi="宋体" w:cs="宋体"/>
-                <w:bCs/>
-                <w:sz w:val="24"/>
-              </w:rPr>
-            </w:pPr>
+                <w:rFonts w:ascii="宋体" w:eastAsia="宋体" w:hAnsi="宋体" w:cs="宋体" w:hint="eastAsia"/>
+                <w:bCs/>
+                <w:sz w:val="24"/>
+              </w:rPr>
+            </w:pPr>
+            <w:r>
+              <w:rPr>
+                <w:rFonts w:ascii="宋体" w:eastAsia="宋体" w:hAnsi="宋体" w:cs="宋体" w:hint="eastAsia"/>
+                <w:bCs/>
+                <w:sz w:val="24"/>
+              </w:rPr>
+              <w:t>雍涛</w:t>
+            </w:r>
           </w:p>
         </w:tc>
         <w:tc>
@@ -1063,6 +3136,14 @@
                 <w:sz w:val="24"/>
               </w:rPr>
             </w:pPr>
+            <w:r>
+              <w:rPr>
+                <w:rFonts w:ascii="宋体" w:eastAsia="宋体" w:hAnsi="宋体" w:cs="宋体" w:hint="eastAsia"/>
+                <w:bCs/>
+                <w:sz w:val="24"/>
+              </w:rPr>
+              <w:t>10152510145</w:t>
+            </w:r>
           </w:p>
         </w:tc>
       </w:tr>
@@ -1566,8 +3647,6 @@
           <w:sz w:val="24"/>
         </w:rPr>
       </w:pPr>
-      <w:bookmarkStart w:id="0" w:name="_GoBack"/>
-      <w:bookmarkEnd w:id="0"/>
       <w:r>
         <w:rPr>
           <w:rFonts w:hint="eastAsia"/>
@@ -1578,7 +3657,7 @@
       </w:r>
     </w:p>
     <w:sectPr>
-      <w:footerReference w:type="default" r:id="rId7"/>
+      <w:footerReference w:type="default" r:id="rId10"/>
       <w:pgSz w:w="11906" w:h="16838"/>
       <w:pgMar w:top="1417" w:right="1417" w:bottom="1134" w:left="1701" w:header="851" w:footer="992" w:gutter="0"/>
       <w:cols w:space="0"/>
@@ -1589,7 +3668,7 @@
 </file>
 
 <file path=word/endnotes.xml><?xml version="1.0" encoding="utf-8"?>
-<w:endnotes xmlns:wpc="http://schemas.microsoft.com/office/word/2010/wordprocessingCanvas" xmlns:mc="http://schemas.openxmlformats.org/markup-compatibility/2006" xmlns:o="urn:schemas-microsoft-com:office:office" xmlns:r="http://schemas.openxmlformats.org/officeDocument/2006/relationships" xmlns:m="http://schemas.openxmlformats.org/officeDocument/2006/math" xmlns:v="urn:schemas-microsoft-com:vml" xmlns:wp14="http://schemas.microsoft.com/office/word/2010/wordprocessingDrawing" xmlns:wp="http://schemas.openxmlformats.org/drawingml/2006/wordprocessingDrawing" xmlns:w10="urn:schemas-microsoft-com:office:word" xmlns:w="http://schemas.openxmlformats.org/wordprocessingml/2006/main" xmlns:w14="http://schemas.microsoft.com/office/word/2010/wordml" xmlns:w15="http://schemas.microsoft.com/office/word/2012/wordml" xmlns:wpg="http://schemas.microsoft.com/office/word/2010/wordprocessingGroup" xmlns:wpi="http://schemas.microsoft.com/office/word/2010/wordprocessingInk" xmlns:wne="http://schemas.microsoft.com/office/word/2006/wordml" xmlns:wps="http://schemas.microsoft.com/office/word/2010/wordprocessingShape" mc:Ignorable="w14 w15 wp14">
+<w:endnotes xmlns:wpc="http://schemas.microsoft.com/office/word/2010/wordprocessingCanvas" xmlns:cx="http://schemas.microsoft.com/office/drawing/2014/chartex" xmlns:mc="http://schemas.openxmlformats.org/markup-compatibility/2006" xmlns:o="urn:schemas-microsoft-com:office:office" xmlns:r="http://schemas.openxmlformats.org/officeDocument/2006/relationships" xmlns:m="http://schemas.openxmlformats.org/officeDocument/2006/math" xmlns:v="urn:schemas-microsoft-com:vml" xmlns:wp14="http://schemas.microsoft.com/office/word/2010/wordprocessingDrawing" xmlns:wp="http://schemas.openxmlformats.org/drawingml/2006/wordprocessingDrawing" xmlns:w10="urn:schemas-microsoft-com:office:word" xmlns:w="http://schemas.openxmlformats.org/wordprocessingml/2006/main" xmlns:w14="http://schemas.microsoft.com/office/word/2010/wordml" xmlns:w15="http://schemas.microsoft.com/office/word/2012/wordml" xmlns:w16se="http://schemas.microsoft.com/office/word/2015/wordml/symex" xmlns:wpg="http://schemas.microsoft.com/office/word/2010/wordprocessingGroup" xmlns:wpi="http://schemas.microsoft.com/office/word/2010/wordprocessingInk" xmlns:wne="http://schemas.microsoft.com/office/word/2006/wordml" xmlns:wps="http://schemas.microsoft.com/office/word/2010/wordprocessingShape" mc:Ignorable="w14 w15 w16se wp14">
   <w:endnote w:type="separator" w:id="-1">
     <w:p>
       <w:r>
@@ -1608,7 +3687,7 @@
 </file>
 
 <file path=word/footer1.xml><?xml version="1.0" encoding="utf-8"?>
-<w:ftr xmlns:wpc="http://schemas.microsoft.com/office/word/2010/wordprocessingCanvas" xmlns:mc="http://schemas.openxmlformats.org/markup-compatibility/2006" xmlns:o="urn:schemas-microsoft-com:office:office" xmlns:r="http://schemas.openxmlformats.org/officeDocument/2006/relationships" xmlns:m="http://schemas.openxmlformats.org/officeDocument/2006/math" xmlns:v="urn:schemas-microsoft-com:vml" xmlns:wp14="http://schemas.microsoft.com/office/word/2010/wordprocessingDrawing" xmlns:wp="http://schemas.openxmlformats.org/drawingml/2006/wordprocessingDrawing" xmlns:w10="urn:schemas-microsoft-com:office:word" xmlns:w="http://schemas.openxmlformats.org/wordprocessingml/2006/main" xmlns:w14="http://schemas.microsoft.com/office/word/2010/wordml" xmlns:w15="http://schemas.microsoft.com/office/word/2012/wordml" xmlns:wpg="http://schemas.microsoft.com/office/word/2010/wordprocessingGroup" xmlns:wpi="http://schemas.microsoft.com/office/word/2010/wordprocessingInk" xmlns:wne="http://schemas.microsoft.com/office/word/2006/wordml" xmlns:wps="http://schemas.microsoft.com/office/word/2010/wordprocessingShape" mc:Ignorable="w14 w15 wp14">
+<w:ftr xmlns:wpc="http://schemas.microsoft.com/office/word/2010/wordprocessingCanvas" xmlns:cx="http://schemas.microsoft.com/office/drawing/2014/chartex" xmlns:mc="http://schemas.openxmlformats.org/markup-compatibility/2006" xmlns:o="urn:schemas-microsoft-com:office:office" xmlns:r="http://schemas.openxmlformats.org/officeDocument/2006/relationships" xmlns:m="http://schemas.openxmlformats.org/officeDocument/2006/math" xmlns:v="urn:schemas-microsoft-com:vml" xmlns:wp14="http://schemas.microsoft.com/office/word/2010/wordprocessingDrawing" xmlns:wp="http://schemas.openxmlformats.org/drawingml/2006/wordprocessingDrawing" xmlns:w10="urn:schemas-microsoft-com:office:word" xmlns:w="http://schemas.openxmlformats.org/wordprocessingml/2006/main" xmlns:w14="http://schemas.microsoft.com/office/word/2010/wordml" xmlns:w15="http://schemas.microsoft.com/office/word/2012/wordml" xmlns:w16se="http://schemas.microsoft.com/office/word/2015/wordml/symex" xmlns:wpg="http://schemas.microsoft.com/office/word/2010/wordprocessingGroup" xmlns:wpi="http://schemas.microsoft.com/office/word/2010/wordprocessingInk" xmlns:wne="http://schemas.microsoft.com/office/word/2006/wordml" xmlns:wps="http://schemas.microsoft.com/office/word/2010/wordprocessingShape" mc:Ignorable="w14 w15 w16se wp14">
   <w:p>
     <w:pPr>
       <w:pStyle w:val="a3"/>
@@ -1699,7 +3778,7 @@
                               <w:noProof/>
                               <w:sz w:val="18"/>
                             </w:rPr>
-                            <w:t>2</w:t>
+                            <w:t>3</w:t>
                           </w:r>
                           <w:r>
                             <w:rPr>
@@ -1762,7 +3841,7 @@
                         <w:noProof/>
                         <w:sz w:val="18"/>
                       </w:rPr>
-                      <w:t>2</w:t>
+                      <w:t>3</w:t>
                     </w:r>
                     <w:r>
                       <w:rPr>
@@ -1785,7 +3864,7 @@
 </file>
 
 <file path=word/footnotes.xml><?xml version="1.0" encoding="utf-8"?>
-<w:footnotes xmlns:wpc="http://schemas.microsoft.com/office/word/2010/wordprocessingCanvas" xmlns:mc="http://schemas.openxmlformats.org/markup-compatibility/2006" xmlns:o="urn:schemas-microsoft-com:office:office" xmlns:r="http://schemas.openxmlformats.org/officeDocument/2006/relationships" xmlns:m="http://schemas.openxmlformats.org/officeDocument/2006/math" xmlns:v="urn:schemas-microsoft-com:vml" xmlns:wp14="http://schemas.microsoft.com/office/word/2010/wordprocessingDrawing" xmlns:wp="http://schemas.openxmlformats.org/drawingml/2006/wordprocessingDrawing" xmlns:w10="urn:schemas-microsoft-com:office:word" xmlns:w="http://schemas.openxmlformats.org/wordprocessingml/2006/main" xmlns:w14="http://schemas.microsoft.com/office/word/2010/wordml" xmlns:w15="http://schemas.microsoft.com/office/word/2012/wordml" xmlns:wpg="http://schemas.microsoft.com/office/word/2010/wordprocessingGroup" xmlns:wpi="http://schemas.microsoft.com/office/word/2010/wordprocessingInk" xmlns:wne="http://schemas.microsoft.com/office/word/2006/wordml" xmlns:wps="http://schemas.microsoft.com/office/word/2010/wordprocessingShape" mc:Ignorable="w14 w15 wp14">
+<w:footnotes xmlns:wpc="http://schemas.microsoft.com/office/word/2010/wordprocessingCanvas" xmlns:cx="http://schemas.microsoft.com/office/drawing/2014/chartex" xmlns:mc="http://schemas.openxmlformats.org/markup-compatibility/2006" xmlns:o="urn:schemas-microsoft-com:office:office" xmlns:r="http://schemas.openxmlformats.org/officeDocument/2006/relationships" xmlns:m="http://schemas.openxmlformats.org/officeDocument/2006/math" xmlns:v="urn:schemas-microsoft-com:vml" xmlns:wp14="http://schemas.microsoft.com/office/word/2010/wordprocessingDrawing" xmlns:wp="http://schemas.openxmlformats.org/drawingml/2006/wordprocessingDrawing" xmlns:w10="urn:schemas-microsoft-com:office:word" xmlns:w="http://schemas.openxmlformats.org/wordprocessingml/2006/main" xmlns:w14="http://schemas.microsoft.com/office/word/2010/wordml" xmlns:w15="http://schemas.microsoft.com/office/word/2012/wordml" xmlns:w16se="http://schemas.microsoft.com/office/word/2015/wordml/symex" xmlns:wpg="http://schemas.microsoft.com/office/word/2010/wordprocessingGroup" xmlns:wpi="http://schemas.microsoft.com/office/word/2010/wordprocessingInk" xmlns:wne="http://schemas.microsoft.com/office/word/2006/wordml" xmlns:wps="http://schemas.microsoft.com/office/word/2010/wordprocessingShape" mc:Ignorable="w14 w15 w16se wp14">
   <w:footnote w:type="separator" w:id="-1">
     <w:p>
       <w:r>
@@ -1804,7 +3883,7 @@
 </file>
 
 <file path=word/styles.xml><?xml version="1.0" encoding="utf-8"?>
-<w:styles xmlns:mc="http://schemas.openxmlformats.org/markup-compatibility/2006" xmlns:r="http://schemas.openxmlformats.org/officeDocument/2006/relationships" xmlns:w="http://schemas.openxmlformats.org/wordprocessingml/2006/main" xmlns:w14="http://schemas.microsoft.com/office/word/2010/wordml" xmlns:w15="http://schemas.microsoft.com/office/word/2012/wordml" mc:Ignorable="w14 w15">
+<w:styles xmlns:mc="http://schemas.openxmlformats.org/markup-compatibility/2006" xmlns:r="http://schemas.openxmlformats.org/officeDocument/2006/relationships" xmlns:w="http://schemas.openxmlformats.org/wordprocessingml/2006/main" xmlns:w14="http://schemas.microsoft.com/office/word/2010/wordml" xmlns:w15="http://schemas.microsoft.com/office/word/2012/wordml" xmlns:w16se="http://schemas.microsoft.com/office/word/2015/wordml/symex" mc:Ignorable="w14 w15 w16se">
   <w:docDefaults>
     <w:rPrDefault>
       <w:rPr>
@@ -1819,7 +3898,7 @@
     <w:lsdException w:name="heading 1" w:qFormat="1"/>
     <w:lsdException w:name="heading 2" w:semiHidden="1" w:unhideWhenUsed="1" w:qFormat="1"/>
     <w:lsdException w:name="heading 3" w:semiHidden="1" w:unhideWhenUsed="1" w:qFormat="1"/>
-    <w:lsdException w:name="heading 4" w:semiHidden="1" w:unhideWhenUsed="1" w:qFormat="1"/>
+    <w:lsdException w:name="heading 4" w:semiHidden="1" w:uiPriority="9" w:unhideWhenUsed="1" w:qFormat="1"/>
     <w:lsdException w:name="heading 5" w:semiHidden="1" w:unhideWhenUsed="1" w:qFormat="1"/>
     <w:lsdException w:name="heading 6" w:semiHidden="1" w:unhideWhenUsed="1" w:qFormat="1"/>
     <w:lsdException w:name="heading 7" w:semiHidden="1" w:unhideWhenUsed="1" w:qFormat="1"/>
@@ -1831,6 +3910,7 @@
     <w:lsdException w:name="Title" w:qFormat="1"/>
     <w:lsdException w:name="Default Paragraph Font" w:semiHidden="1"/>
     <w:lsdException w:name="Subtitle" w:qFormat="1"/>
+    <w:lsdException w:name="Hyperlink" w:uiPriority="99"/>
     <w:lsdException w:name="Strong" w:qFormat="1"/>
     <w:lsdException w:name="Emphasis" w:qFormat="1"/>
     <w:lsdException w:name="HTML Top of Form" w:semiHidden="1" w:uiPriority="99" w:unhideWhenUsed="1"/>
@@ -1882,7 +3962,7 @@
     <w:lsdException w:name="Table Web 1" w:semiHidden="1" w:unhideWhenUsed="1"/>
     <w:lsdException w:name="Table Web 2" w:semiHidden="1" w:unhideWhenUsed="1"/>
     <w:lsdException w:name="Table Web 3" w:semiHidden="1" w:unhideWhenUsed="1"/>
-    <w:lsdException w:name="Table Grid" w:semiHidden="1" w:unhideWhenUsed="1" w:qFormat="1"/>
+    <w:lsdException w:name="Table Grid" w:qFormat="1"/>
     <w:lsdException w:name="Table Theme" w:semiHidden="1" w:unhideWhenUsed="1"/>
     <w:lsdException w:name="Placeholder Text" w:semiHidden="1" w:uiPriority="99"/>
     <w:lsdException w:name="No Spacing" w:uiPriority="99"/>
@@ -2113,6 +4193,27 @@
       <w:szCs w:val="24"/>
     </w:rPr>
   </w:style>
+  <w:style w:type="paragraph" w:styleId="4">
+    <w:name w:val="heading 4"/>
+    <w:basedOn w:val="a"/>
+    <w:link w:val="40"/>
+    <w:uiPriority w:val="9"/>
+    <w:qFormat/>
+    <w:rsid w:val="00C47308"/>
+    <w:pPr>
+      <w:widowControl/>
+      <w:spacing w:before="100" w:beforeAutospacing="1" w:after="100" w:afterAutospacing="1"/>
+      <w:jc w:val="left"/>
+      <w:outlineLvl w:val="3"/>
+    </w:pPr>
+    <w:rPr>
+      <w:rFonts w:ascii="宋体" w:eastAsia="宋体" w:hAnsi="宋体" w:cs="宋体"/>
+      <w:b/>
+      <w:bCs/>
+      <w:kern w:val="0"/>
+      <w:sz w:val="24"/>
+    </w:rPr>
+  </w:style>
   <w:style w:type="character" w:default="1" w:styleId="a0">
     <w:name w:val="Default Paragraph Font"/>
     <w:uiPriority w:val="1"/>
@@ -2186,7 +4287,6 @@
       <w:jc w:val="both"/>
     </w:pPr>
     <w:tblPr>
-      <w:tblInd w:w="0" w:type="dxa"/>
       <w:tblBorders>
         <w:top w:val="single" w:sz="4" w:space="0" w:color="auto"/>
         <w:left w:val="single" w:sz="4" w:space="0" w:color="auto"/>
@@ -2195,13 +4295,32 @@
         <w:insideH w:val="single" w:sz="4" w:space="0" w:color="auto"/>
         <w:insideV w:val="single" w:sz="4" w:space="0" w:color="auto"/>
       </w:tblBorders>
-      <w:tblCellMar>
-        <w:top w:w="0" w:type="dxa"/>
-        <w:left w:w="108" w:type="dxa"/>
-        <w:bottom w:w="0" w:type="dxa"/>
-        <w:right w:w="108" w:type="dxa"/>
-      </w:tblCellMar>
     </w:tblPr>
+  </w:style>
+  <w:style w:type="character" w:customStyle="1" w:styleId="40">
+    <w:name w:val="标题 4 字符"/>
+    <w:basedOn w:val="a0"/>
+    <w:link w:val="4"/>
+    <w:uiPriority w:val="9"/>
+    <w:rsid w:val="00C47308"/>
+    <w:rPr>
+      <w:rFonts w:ascii="宋体" w:eastAsia="宋体" w:hAnsi="宋体" w:cs="宋体"/>
+      <w:b/>
+      <w:bCs/>
+      <w:sz w:val="24"/>
+      <w:szCs w:val="24"/>
+    </w:rPr>
+  </w:style>
+  <w:style w:type="character" w:styleId="a6">
+    <w:name w:val="Hyperlink"/>
+    <w:basedOn w:val="a0"/>
+    <w:uiPriority w:val="99"/>
+    <w:unhideWhenUsed/>
+    <w:rsid w:val="00C47308"/>
+    <w:rPr>
+      <w:color w:val="0000FF"/>
+      <w:u w:val="single"/>
+    </w:rPr>
   </w:style>
 </w:styles>
 </file>

</xml_diff>